<commit_message>
catchup to current state
</commit_message>
<xml_diff>
--- a/assignments/HW-5/documents/HW5.docx
+++ b/assignments/HW-5/documents/HW5.docx
@@ -1,6 +1,6 @@
 
 <file path=word/document.xml><?xml version="1.0" encoding="utf-8"?>
-<w:document xmlns:wpc="http://schemas.microsoft.com/office/word/2010/wordprocessingCanvas" xmlns:cx="http://schemas.microsoft.com/office/drawing/2014/chartex" xmlns:cx1="http://schemas.microsoft.com/office/drawing/2015/9/8/chartex" xmlns:cx2="http://schemas.microsoft.com/office/drawing/2015/10/21/chartex" xmlns:cx3="http://schemas.microsoft.com/office/drawing/2016/5/9/chartex" xmlns:cx4="http://schemas.microsoft.com/office/drawing/2016/5/10/chartex" xmlns:cx5="http://schemas.microsoft.com/office/drawing/2016/5/11/chartex" xmlns:cx6="http://schemas.microsoft.com/office/drawing/2016/5/12/chartex" xmlns:cx7="http://schemas.microsoft.com/office/drawing/2016/5/13/chartex" xmlns:cx8="http://schemas.microsoft.com/office/drawing/2016/5/14/chartex" xmlns:mc="http://schemas.openxmlformats.org/markup-compatibility/2006" xmlns:aink="http://schemas.microsoft.com/office/drawing/2016/ink" xmlns:am3d="http://schemas.microsoft.com/office/drawing/2017/model3d" xmlns:o="urn:schemas-microsoft-com:office:office" xmlns:r="http://schemas.openxmlformats.org/officeDocument/2006/relationships" xmlns:m="http://schemas.openxmlformats.org/officeDocument/2006/math" xmlns:v="urn:schemas-microsoft-com:vml" xmlns:wp14="http://schemas.microsoft.com/office/word/2010/wordprocessingDrawing" xmlns:wp="http://schemas.openxmlformats.org/drawingml/2006/wordprocessingDrawing" xmlns:w10="urn:schemas-microsoft-com:office:word" xmlns:w="http://schemas.openxmlformats.org/wordprocessingml/2006/main" xmlns:w14="http://schemas.microsoft.com/office/word/2010/wordml" xmlns:w15="http://schemas.microsoft.com/office/word/2012/wordml" xmlns:w16cex="http://schemas.microsoft.com/office/word/2018/wordml/cex" xmlns:w16cid="http://schemas.microsoft.com/office/word/2016/wordml/cid" xmlns:w16="http://schemas.microsoft.com/office/word/2018/wordml" xmlns:w16sdtdh="http://schemas.microsoft.com/office/word/2020/wordml/sdtdatahash" xmlns:w16se="http://schemas.microsoft.com/office/word/2015/wordml/symex" xmlns:wpg="http://schemas.microsoft.com/office/word/2010/wordprocessingGroup" xmlns:wpi="http://schemas.microsoft.com/office/word/2010/wordprocessingInk" xmlns:wne="http://schemas.microsoft.com/office/word/2006/wordml" xmlns:wps="http://schemas.microsoft.com/office/word/2010/wordprocessingShape" mc:Ignorable="w14 w15 w16se w16cid w16 w16cex w16sdtdh wp14">
+<w:document xmlns:wpc="http://schemas.microsoft.com/office/word/2010/wordprocessingCanvas" xmlns:cx="http://schemas.microsoft.com/office/drawing/2014/chartex" xmlns:cx1="http://schemas.microsoft.com/office/drawing/2015/9/8/chartex" xmlns:cx2="http://schemas.microsoft.com/office/drawing/2015/10/21/chartex" xmlns:cx3="http://schemas.microsoft.com/office/drawing/2016/5/9/chartex" xmlns:cx4="http://schemas.microsoft.com/office/drawing/2016/5/10/chartex" xmlns:cx5="http://schemas.microsoft.com/office/drawing/2016/5/11/chartex" xmlns:cx6="http://schemas.microsoft.com/office/drawing/2016/5/12/chartex" xmlns:cx7="http://schemas.microsoft.com/office/drawing/2016/5/13/chartex" xmlns:cx8="http://schemas.microsoft.com/office/drawing/2016/5/14/chartex" xmlns:mc="http://schemas.openxmlformats.org/markup-compatibility/2006" xmlns:aink="http://schemas.microsoft.com/office/drawing/2016/ink" xmlns:am3d="http://schemas.microsoft.com/office/drawing/2017/model3d" xmlns:o="urn:schemas-microsoft-com:office:office" xmlns:oel="http://schemas.microsoft.com/office/2019/extlst" xmlns:r="http://schemas.openxmlformats.org/officeDocument/2006/relationships" xmlns:m="http://schemas.openxmlformats.org/officeDocument/2006/math" xmlns:v="urn:schemas-microsoft-com:vml" xmlns:wp14="http://schemas.microsoft.com/office/word/2010/wordprocessingDrawing" xmlns:wp="http://schemas.openxmlformats.org/drawingml/2006/wordprocessingDrawing" xmlns:w10="urn:schemas-microsoft-com:office:word" xmlns:w="http://schemas.openxmlformats.org/wordprocessingml/2006/main" xmlns:w14="http://schemas.microsoft.com/office/word/2010/wordml" xmlns:w15="http://schemas.microsoft.com/office/word/2012/wordml" xmlns:w16cex="http://schemas.microsoft.com/office/word/2018/wordml/cex" xmlns:w16cid="http://schemas.microsoft.com/office/word/2016/wordml/cid" xmlns:w16="http://schemas.microsoft.com/office/word/2018/wordml" xmlns:w16sdtdh="http://schemas.microsoft.com/office/word/2020/wordml/sdtdatahash" xmlns:w16se="http://schemas.microsoft.com/office/word/2015/wordml/symex" xmlns:wpg="http://schemas.microsoft.com/office/word/2010/wordprocessingGroup" xmlns:wpi="http://schemas.microsoft.com/office/word/2010/wordprocessingInk" xmlns:wne="http://schemas.microsoft.com/office/word/2006/wordml" xmlns:wps="http://schemas.microsoft.com/office/word/2010/wordprocessingShape" mc:Ignorable="w14 w15 w16se w16cid w16 w16cex w16sdtdh wp14">
   <w:body>
     <w:p>
       <w:pPr>
@@ -155,6 +155,41 @@
           <w:u w:val="single"/>
         </w:rPr>
         <w:t xml:space="preserve">    </w:t>
+      </w:r>
+      <w:r>
+        <w:rPr>
+          <w:rFonts w:ascii="Verdana" w:eastAsia="Times New Roman" w:hAnsi="Verdana" w:cs="Times New Roman"/>
+          <w:b/>
+          <w:color w:val="000000"/>
+          <w:sz w:val="28"/>
+          <w:szCs w:val="19"/>
+          <w:u w:val="single"/>
+        </w:rPr>
+        <w:t xml:space="preserve">Antonio </w:t>
+      </w:r>
+      <w:proofErr w:type="spellStart"/>
+      <w:r>
+        <w:rPr>
+          <w:rFonts w:ascii="Verdana" w:eastAsia="Times New Roman" w:hAnsi="Verdana" w:cs="Times New Roman"/>
+          <w:b/>
+          <w:color w:val="000000"/>
+          <w:sz w:val="28"/>
+          <w:szCs w:val="19"/>
+          <w:u w:val="single"/>
+        </w:rPr>
+        <w:t>Zea</w:t>
+      </w:r>
+      <w:proofErr w:type="spellEnd"/>
+      <w:r>
+        <w:rPr>
+          <w:rFonts w:ascii="Verdana" w:eastAsia="Times New Roman" w:hAnsi="Verdana" w:cs="Times New Roman"/>
+          <w:b/>
+          <w:color w:val="000000"/>
+          <w:sz w:val="28"/>
+          <w:szCs w:val="19"/>
+          <w:u w:val="single"/>
+        </w:rPr>
+        <w:t xml:space="preserve"> Jr</w:t>
       </w:r>
       <w:r>
         <w:rPr>
@@ -1355,6 +1390,12 @@
           <w:sz w:val="19"/>
           <w:szCs w:val="19"/>
         </w:rPr>
+        <w:sectPr>
+          <w:pgSz w:w="12240" w:h="15840"/>
+          <w:pgMar w:top="720" w:right="720" w:bottom="720" w:left="720" w:header="720" w:footer="720" w:gutter="0"/>
+          <w:cols w:space="720"/>
+          <w:docGrid w:linePitch="360"/>
+        </w:sectPr>
       </w:pPr>
       <w:r>
         <w:rPr>
@@ -1469,1421 +1510,2375 @@
           <w:szCs w:val="19"/>
         </w:rPr>
       </w:pPr>
-      <m:oMathPara>
-        <m:oMath>
-          <m:sSub>
-            <m:sSubPr>
-              <m:ctrlPr>
-                <w:rPr>
-                  <w:rFonts w:ascii="Cambria Math" w:hAnsi="Cambria Math"/>
-                  <w:i/>
-                  <w:sz w:val="19"/>
-                  <w:szCs w:val="19"/>
-                </w:rPr>
-              </m:ctrlPr>
-            </m:sSubPr>
-            <m:e>
-              <m:r>
-                <w:rPr>
-                  <w:rFonts w:ascii="Cambria Math" w:hAnsi="Cambria Math"/>
-                  <w:sz w:val="19"/>
-                  <w:szCs w:val="19"/>
-                </w:rPr>
-                <m:t>P</m:t>
-              </m:r>
-            </m:e>
-            <m:sub>
-              <m:r>
-                <w:rPr>
-                  <w:rFonts w:ascii="Cambria Math" w:hAnsi="Cambria Math"/>
-                  <w:sz w:val="19"/>
-                  <w:szCs w:val="19"/>
-                </w:rPr>
-                <m:t>a</m:t>
-              </m:r>
-            </m:sub>
-          </m:sSub>
-          <m:r>
-            <w:rPr>
-              <w:rFonts w:ascii="Cambria Math" w:hAnsi="Cambria Math"/>
-              <w:sz w:val="19"/>
-              <w:szCs w:val="19"/>
-            </w:rPr>
-            <m:t>=</m:t>
-          </m:r>
-          <m:sSub>
-            <m:sSubPr>
-              <m:ctrlPr>
-                <w:rPr>
-                  <w:rFonts w:ascii="Cambria Math" w:hAnsi="Cambria Math"/>
-                  <w:i/>
-                  <w:sz w:val="19"/>
-                  <w:szCs w:val="19"/>
-                </w:rPr>
-              </m:ctrlPr>
-            </m:sSubPr>
-            <m:e>
-              <m:r>
-                <w:rPr>
-                  <w:rFonts w:ascii="Cambria Math" w:hAnsi="Cambria Math"/>
-                  <w:sz w:val="19"/>
-                  <w:szCs w:val="19"/>
-                </w:rPr>
-                <m:t>P</m:t>
-              </m:r>
-            </m:e>
-            <m:sub>
-              <m:r>
-                <w:rPr>
-                  <w:rFonts w:ascii="Cambria Math" w:hAnsi="Cambria Math"/>
-                  <w:sz w:val="19"/>
-                  <w:szCs w:val="19"/>
-                </w:rPr>
-                <m:t>a=T</m:t>
-              </m:r>
-            </m:sub>
-          </m:sSub>
-          <m:r>
-            <w:rPr>
-              <w:rFonts w:ascii="Cambria Math" w:hAnsi="Cambria Math"/>
-              <w:sz w:val="19"/>
-              <w:szCs w:val="19"/>
-            </w:rPr>
-            <m:t>⨁</m:t>
-          </m:r>
-          <m:sSub>
-            <m:sSubPr>
-              <m:ctrlPr>
-                <w:rPr>
-                  <w:rFonts w:ascii="Cambria Math" w:hAnsi="Cambria Math"/>
-                  <w:i/>
-                  <w:sz w:val="19"/>
-                  <w:szCs w:val="19"/>
-                </w:rPr>
-              </m:ctrlPr>
-            </m:sSubPr>
-            <m:e>
-              <m:r>
-                <w:rPr>
-                  <w:rFonts w:ascii="Cambria Math" w:hAnsi="Cambria Math"/>
-                  <w:sz w:val="19"/>
-                  <w:szCs w:val="19"/>
-                </w:rPr>
-                <m:t>P</m:t>
-              </m:r>
-            </m:e>
-            <m:sub>
-              <m:r>
-                <w:rPr>
-                  <w:rFonts w:ascii="Cambria Math" w:hAnsi="Cambria Math"/>
-                  <w:sz w:val="19"/>
-                  <w:szCs w:val="19"/>
-                </w:rPr>
-                <m:t>a=F</m:t>
-              </m:r>
-            </m:sub>
-          </m:sSub>
-        </m:oMath>
-      </m:oMathPara>
+    </w:p>
+    <w:tbl>
+      <w:tblPr>
+        <w:tblStyle w:val="TableGrid"/>
+        <w:tblW w:w="0" w:type="auto"/>
+        <w:tblLook w:val="04A0" w:firstRow="1" w:lastRow="0" w:firstColumn="1" w:lastColumn="0" w:noHBand="0" w:noVBand="1"/>
+      </w:tblPr>
+      <w:tblGrid>
+        <w:gridCol w:w="3672"/>
+        <w:gridCol w:w="3672"/>
+        <w:gridCol w:w="3672"/>
+      </w:tblGrid>
+      <w:tr>
+        <w:tc>
+          <w:tcPr>
+            <w:tcW w:w="3672" w:type="dxa"/>
+          </w:tcPr>
+          <w:p>
+            <w:pPr>
+              <w:ind w:right="39"/>
+              <w:jc w:val="both"/>
+              <w:rPr>
+                <w:rFonts w:ascii="Verdana" w:eastAsiaTheme="minorEastAsia" w:hAnsi="Verdana"/>
+                <w:sz w:val="16"/>
+                <w:szCs w:val="16"/>
+              </w:rPr>
+            </w:pPr>
+            <m:oMathPara>
+              <m:oMathParaPr>
+                <m:jc m:val="left"/>
+              </m:oMathParaPr>
+              <m:oMath>
+                <m:sSub>
+                  <m:sSubPr>
+                    <m:ctrlPr>
+                      <w:rPr>
+                        <w:rFonts w:ascii="Cambria Math" w:hAnsi="Cambria Math"/>
+                        <w:i/>
+                        <w:sz w:val="16"/>
+                        <w:szCs w:val="16"/>
+                      </w:rPr>
+                    </m:ctrlPr>
+                  </m:sSubPr>
+                  <m:e>
+                    <m:r>
+                      <w:rPr>
+                        <w:rFonts w:ascii="Cambria Math" w:hAnsi="Cambria Math"/>
+                        <w:sz w:val="16"/>
+                        <w:szCs w:val="16"/>
+                      </w:rPr>
+                      <m:t>P</m:t>
+                    </m:r>
+                  </m:e>
+                  <m:sub>
+                    <m:r>
+                      <w:rPr>
+                        <w:rFonts w:ascii="Cambria Math" w:hAnsi="Cambria Math"/>
+                        <w:sz w:val="16"/>
+                        <w:szCs w:val="16"/>
+                      </w:rPr>
+                      <m:t>a</m:t>
+                    </m:r>
+                  </m:sub>
+                </m:sSub>
+                <m:r>
+                  <w:rPr>
+                    <w:rFonts w:ascii="Cambria Math" w:hAnsi="Cambria Math"/>
+                    <w:sz w:val="16"/>
+                    <w:szCs w:val="16"/>
+                  </w:rPr>
+                  <m:t>=</m:t>
+                </m:r>
+                <m:sSub>
+                  <m:sSubPr>
+                    <m:ctrlPr>
+                      <w:rPr>
+                        <w:rFonts w:ascii="Cambria Math" w:hAnsi="Cambria Math"/>
+                        <w:i/>
+                        <w:sz w:val="16"/>
+                        <w:szCs w:val="16"/>
+                      </w:rPr>
+                    </m:ctrlPr>
+                  </m:sSubPr>
+                  <m:e>
+                    <m:r>
+                      <w:rPr>
+                        <w:rFonts w:ascii="Cambria Math" w:hAnsi="Cambria Math"/>
+                        <w:sz w:val="16"/>
+                        <w:szCs w:val="16"/>
+                      </w:rPr>
+                      <m:t>P</m:t>
+                    </m:r>
+                  </m:e>
+                  <m:sub>
+                    <m:r>
+                      <w:rPr>
+                        <w:rFonts w:ascii="Cambria Math" w:hAnsi="Cambria Math"/>
+                        <w:sz w:val="16"/>
+                        <w:szCs w:val="16"/>
+                      </w:rPr>
+                      <m:t>a=T</m:t>
+                    </m:r>
+                  </m:sub>
+                </m:sSub>
+                <m:r>
+                  <w:rPr>
+                    <w:rFonts w:ascii="Cambria Math" w:hAnsi="Cambria Math"/>
+                    <w:sz w:val="16"/>
+                    <w:szCs w:val="16"/>
+                  </w:rPr>
+                  <m:t>⨁</m:t>
+                </m:r>
+                <m:sSub>
+                  <m:sSubPr>
+                    <m:ctrlPr>
+                      <w:rPr>
+                        <w:rFonts w:ascii="Cambria Math" w:hAnsi="Cambria Math"/>
+                        <w:i/>
+                        <w:sz w:val="16"/>
+                        <w:szCs w:val="16"/>
+                      </w:rPr>
+                    </m:ctrlPr>
+                  </m:sSubPr>
+                  <m:e>
+                    <m:r>
+                      <w:rPr>
+                        <w:rFonts w:ascii="Cambria Math" w:hAnsi="Cambria Math"/>
+                        <w:sz w:val="16"/>
+                        <w:szCs w:val="16"/>
+                      </w:rPr>
+                      <m:t>P</m:t>
+                    </m:r>
+                  </m:e>
+                  <m:sub>
+                    <m:r>
+                      <w:rPr>
+                        <w:rFonts w:ascii="Cambria Math" w:hAnsi="Cambria Math"/>
+                        <w:sz w:val="16"/>
+                        <w:szCs w:val="16"/>
+                      </w:rPr>
+                      <m:t>a=F</m:t>
+                    </m:r>
+                  </m:sub>
+                </m:sSub>
+              </m:oMath>
+            </m:oMathPara>
+          </w:p>
+          <w:p>
+            <w:pPr>
+              <w:ind w:right="39"/>
+              <w:jc w:val="both"/>
+              <w:rPr>
+                <w:rFonts w:ascii="Verdana" w:eastAsiaTheme="minorEastAsia" w:hAnsi="Verdana"/>
+                <w:sz w:val="16"/>
+                <w:szCs w:val="16"/>
+              </w:rPr>
+            </w:pPr>
+            <m:oMathPara>
+              <m:oMathParaPr>
+                <m:jc m:val="left"/>
+              </m:oMathParaPr>
+              <m:oMath>
+                <m:sSub>
+                  <m:sSubPr>
+                    <m:ctrlPr>
+                      <w:rPr>
+                        <w:rFonts w:ascii="Cambria Math" w:eastAsiaTheme="minorEastAsia" w:hAnsi="Cambria Math"/>
+                        <w:i/>
+                        <w:sz w:val="16"/>
+                        <w:szCs w:val="16"/>
+                      </w:rPr>
+                    </m:ctrlPr>
+                  </m:sSubPr>
+                  <m:e>
+                    <m:r>
+                      <w:rPr>
+                        <w:rFonts w:ascii="Cambria Math" w:eastAsiaTheme="minorEastAsia" w:hAnsi="Cambria Math"/>
+                        <w:sz w:val="16"/>
+                        <w:szCs w:val="16"/>
+                      </w:rPr>
+                      <m:t>P</m:t>
+                    </m:r>
+                  </m:e>
+                  <m:sub>
+                    <m:r>
+                      <w:rPr>
+                        <w:rFonts w:ascii="Cambria Math" w:eastAsiaTheme="minorEastAsia" w:hAnsi="Cambria Math"/>
+                        <w:sz w:val="16"/>
+                        <w:szCs w:val="16"/>
+                      </w:rPr>
+                      <m:t>a</m:t>
+                    </m:r>
+                  </m:sub>
+                </m:sSub>
+                <m:r>
+                  <w:rPr>
+                    <w:rFonts w:ascii="Cambria Math" w:eastAsiaTheme="minorEastAsia" w:hAnsi="Cambria Math"/>
+                    <w:sz w:val="16"/>
+                    <w:szCs w:val="16"/>
+                  </w:rPr>
+                  <m:t>=</m:t>
+                </m:r>
+                <m:d>
+                  <m:dPr>
+                    <m:ctrlPr>
+                      <w:rPr>
+                        <w:rFonts w:ascii="Cambria Math" w:eastAsiaTheme="minorEastAsia" w:hAnsi="Cambria Math"/>
+                        <w:i/>
+                        <w:sz w:val="16"/>
+                        <w:szCs w:val="16"/>
+                      </w:rPr>
+                    </m:ctrlPr>
+                  </m:dPr>
+                  <m:e>
+                    <m:r>
+                      <w:rPr>
+                        <w:rFonts w:ascii="Cambria Math" w:eastAsiaTheme="minorEastAsia" w:hAnsi="Cambria Math"/>
+                        <w:sz w:val="16"/>
+                        <w:szCs w:val="16"/>
+                      </w:rPr>
+                      <m:t>TB</m:t>
+                    </m:r>
+                  </m:e>
+                </m:d>
+                <m:r>
+                  <w:rPr>
+                    <w:rFonts w:ascii="Cambria Math" w:eastAsiaTheme="minorEastAsia" w:hAnsi="Cambria Math"/>
+                    <w:sz w:val="16"/>
+                    <w:szCs w:val="16"/>
+                  </w:rPr>
+                  <m:t>+</m:t>
+                </m:r>
+                <m:d>
+                  <m:dPr>
+                    <m:ctrlPr>
+                      <w:rPr>
+                        <w:rFonts w:ascii="Cambria Math" w:eastAsiaTheme="minorEastAsia" w:hAnsi="Cambria Math"/>
+                        <w:i/>
+                        <w:sz w:val="16"/>
+                        <w:szCs w:val="16"/>
+                      </w:rPr>
+                    </m:ctrlPr>
+                  </m:dPr>
+                  <m:e>
+                    <m:r>
+                      <w:rPr>
+                        <w:rFonts w:ascii="Cambria Math" w:eastAsiaTheme="minorEastAsia" w:hAnsi="Cambria Math"/>
+                        <w:sz w:val="16"/>
+                        <w:szCs w:val="16"/>
+                      </w:rPr>
+                      <m:t>TC</m:t>
+                    </m:r>
+                  </m:e>
+                </m:d>
+                <m:r>
+                  <w:rPr>
+                    <w:rFonts w:ascii="Cambria Math" w:eastAsiaTheme="minorEastAsia" w:hAnsi="Cambria Math"/>
+                    <w:sz w:val="16"/>
+                    <w:szCs w:val="16"/>
+                  </w:rPr>
+                  <m:t>+(BC)⨁</m:t>
+                </m:r>
+                <m:d>
+                  <m:dPr>
+                    <m:ctrlPr>
+                      <w:rPr>
+                        <w:rFonts w:ascii="Cambria Math" w:eastAsiaTheme="minorEastAsia" w:hAnsi="Cambria Math"/>
+                        <w:i/>
+                        <w:sz w:val="16"/>
+                        <w:szCs w:val="16"/>
+                      </w:rPr>
+                    </m:ctrlPr>
+                  </m:dPr>
+                  <m:e>
+                    <m:r>
+                      <w:rPr>
+                        <w:rFonts w:ascii="Cambria Math" w:eastAsiaTheme="minorEastAsia" w:hAnsi="Cambria Math"/>
+                        <w:sz w:val="16"/>
+                        <w:szCs w:val="16"/>
+                      </w:rPr>
+                      <m:t>FB</m:t>
+                    </m:r>
+                  </m:e>
+                </m:d>
+                <m:r>
+                  <w:rPr>
+                    <w:rFonts w:ascii="Cambria Math" w:eastAsiaTheme="minorEastAsia" w:hAnsi="Cambria Math"/>
+                    <w:sz w:val="16"/>
+                    <w:szCs w:val="16"/>
+                  </w:rPr>
+                  <m:t>+</m:t>
+                </m:r>
+                <m:d>
+                  <m:dPr>
+                    <m:ctrlPr>
+                      <w:rPr>
+                        <w:rFonts w:ascii="Cambria Math" w:eastAsiaTheme="minorEastAsia" w:hAnsi="Cambria Math"/>
+                        <w:i/>
+                        <w:sz w:val="16"/>
+                        <w:szCs w:val="16"/>
+                      </w:rPr>
+                    </m:ctrlPr>
+                  </m:dPr>
+                  <m:e>
+                    <m:r>
+                      <w:rPr>
+                        <w:rFonts w:ascii="Cambria Math" w:eastAsiaTheme="minorEastAsia" w:hAnsi="Cambria Math"/>
+                        <w:sz w:val="16"/>
+                        <w:szCs w:val="16"/>
+                      </w:rPr>
+                      <m:t>FC</m:t>
+                    </m:r>
+                  </m:e>
+                </m:d>
+                <m:r>
+                  <w:rPr>
+                    <w:rFonts w:ascii="Cambria Math" w:eastAsiaTheme="minorEastAsia" w:hAnsi="Cambria Math"/>
+                    <w:sz w:val="16"/>
+                    <w:szCs w:val="16"/>
+                  </w:rPr>
+                  <m:t>+(BC)</m:t>
+                </m:r>
+              </m:oMath>
+            </m:oMathPara>
+          </w:p>
+          <w:p>
+            <w:pPr>
+              <w:ind w:right="39"/>
+              <w:jc w:val="both"/>
+              <w:rPr>
+                <w:rFonts w:ascii="Verdana" w:eastAsiaTheme="minorEastAsia" w:hAnsi="Verdana"/>
+                <w:sz w:val="16"/>
+                <w:szCs w:val="16"/>
+              </w:rPr>
+            </w:pPr>
+            <m:oMathPara>
+              <m:oMathParaPr>
+                <m:jc m:val="left"/>
+              </m:oMathParaPr>
+              <m:oMath>
+                <m:sSub>
+                  <m:sSubPr>
+                    <m:ctrlPr>
+                      <w:rPr>
+                        <w:rFonts w:ascii="Cambria Math" w:eastAsiaTheme="minorEastAsia" w:hAnsi="Cambria Math"/>
+                        <w:i/>
+                        <w:sz w:val="16"/>
+                        <w:szCs w:val="16"/>
+                      </w:rPr>
+                    </m:ctrlPr>
+                  </m:sSubPr>
+                  <m:e>
+                    <m:r>
+                      <w:rPr>
+                        <w:rFonts w:ascii="Cambria Math" w:eastAsiaTheme="minorEastAsia" w:hAnsi="Cambria Math"/>
+                        <w:sz w:val="16"/>
+                        <w:szCs w:val="16"/>
+                      </w:rPr>
+                      <m:t>P</m:t>
+                    </m:r>
+                  </m:e>
+                  <m:sub>
+                    <m:r>
+                      <w:rPr>
+                        <w:rFonts w:ascii="Cambria Math" w:eastAsiaTheme="minorEastAsia" w:hAnsi="Cambria Math"/>
+                        <w:sz w:val="16"/>
+                        <w:szCs w:val="16"/>
+                      </w:rPr>
+                      <m:t>a</m:t>
+                    </m:r>
+                  </m:sub>
+                </m:sSub>
+                <m:r>
+                  <w:rPr>
+                    <w:rFonts w:ascii="Cambria Math" w:eastAsiaTheme="minorEastAsia" w:hAnsi="Cambria Math"/>
+                    <w:sz w:val="16"/>
+                    <w:szCs w:val="16"/>
+                  </w:rPr>
+                  <m:t>=B+C+</m:t>
+                </m:r>
+                <m:d>
+                  <m:dPr>
+                    <m:ctrlPr>
+                      <w:rPr>
+                        <w:rFonts w:ascii="Cambria Math" w:eastAsiaTheme="minorEastAsia" w:hAnsi="Cambria Math"/>
+                        <w:i/>
+                        <w:sz w:val="16"/>
+                        <w:szCs w:val="16"/>
+                      </w:rPr>
+                    </m:ctrlPr>
+                  </m:dPr>
+                  <m:e>
+                    <m:r>
+                      <w:rPr>
+                        <w:rFonts w:ascii="Cambria Math" w:eastAsiaTheme="minorEastAsia" w:hAnsi="Cambria Math"/>
+                        <w:sz w:val="16"/>
+                        <w:szCs w:val="16"/>
+                      </w:rPr>
+                      <m:t>BC</m:t>
+                    </m:r>
+                  </m:e>
+                </m:d>
+                <m:r>
+                  <w:rPr>
+                    <w:rFonts w:ascii="Cambria Math" w:eastAsiaTheme="minorEastAsia" w:hAnsi="Cambria Math"/>
+                    <w:sz w:val="16"/>
+                    <w:szCs w:val="16"/>
+                  </w:rPr>
+                  <m:t>⨁F+F+</m:t>
+                </m:r>
+                <m:d>
+                  <m:dPr>
+                    <m:ctrlPr>
+                      <w:rPr>
+                        <w:rFonts w:ascii="Cambria Math" w:eastAsiaTheme="minorEastAsia" w:hAnsi="Cambria Math"/>
+                        <w:i/>
+                        <w:sz w:val="16"/>
+                        <w:szCs w:val="16"/>
+                      </w:rPr>
+                    </m:ctrlPr>
+                  </m:dPr>
+                  <m:e>
+                    <m:r>
+                      <w:rPr>
+                        <w:rFonts w:ascii="Cambria Math" w:eastAsiaTheme="minorEastAsia" w:hAnsi="Cambria Math"/>
+                        <w:sz w:val="16"/>
+                        <w:szCs w:val="16"/>
+                      </w:rPr>
+                      <m:t>BC</m:t>
+                    </m:r>
+                  </m:e>
+                </m:d>
+              </m:oMath>
+            </m:oMathPara>
+          </w:p>
+          <w:p>
+            <w:pPr>
+              <w:ind w:right="39"/>
+              <w:jc w:val="both"/>
+              <w:rPr>
+                <w:rFonts w:ascii="Verdana" w:eastAsiaTheme="minorEastAsia" w:hAnsi="Verdana"/>
+                <w:sz w:val="16"/>
+                <w:szCs w:val="16"/>
+              </w:rPr>
+            </w:pPr>
+            <m:oMathPara>
+              <m:oMathParaPr>
+                <m:jc m:val="left"/>
+              </m:oMathParaPr>
+              <m:oMath>
+                <m:sSub>
+                  <m:sSubPr>
+                    <m:ctrlPr>
+                      <w:rPr>
+                        <w:rFonts w:ascii="Cambria Math" w:eastAsiaTheme="minorEastAsia" w:hAnsi="Cambria Math"/>
+                        <w:i/>
+                        <w:sz w:val="16"/>
+                        <w:szCs w:val="16"/>
+                      </w:rPr>
+                    </m:ctrlPr>
+                  </m:sSubPr>
+                  <m:e>
+                    <m:r>
+                      <w:rPr>
+                        <w:rFonts w:ascii="Cambria Math" w:eastAsiaTheme="minorEastAsia" w:hAnsi="Cambria Math"/>
+                        <w:sz w:val="16"/>
+                        <w:szCs w:val="16"/>
+                      </w:rPr>
+                      <m:t>P</m:t>
+                    </m:r>
+                  </m:e>
+                  <m:sub>
+                    <m:r>
+                      <w:rPr>
+                        <w:rFonts w:ascii="Cambria Math" w:eastAsiaTheme="minorEastAsia" w:hAnsi="Cambria Math"/>
+                        <w:sz w:val="16"/>
+                        <w:szCs w:val="16"/>
+                      </w:rPr>
+                      <m:t>a</m:t>
+                    </m:r>
+                  </m:sub>
+                </m:sSub>
+                <m:r>
+                  <w:rPr>
+                    <w:rFonts w:ascii="Cambria Math" w:eastAsiaTheme="minorEastAsia" w:hAnsi="Cambria Math"/>
+                    <w:sz w:val="16"/>
+                    <w:szCs w:val="16"/>
+                  </w:rPr>
+                  <m:t>=(B+C)⨁(BC)</m:t>
+                </m:r>
+              </m:oMath>
+            </m:oMathPara>
+          </w:p>
+          <w:p>
+            <w:pPr>
+              <w:ind w:right="39"/>
+              <w:jc w:val="both"/>
+              <w:rPr>
+                <w:rFonts w:ascii="Verdana" w:eastAsiaTheme="minorEastAsia" w:hAnsi="Verdana"/>
+                <w:sz w:val="16"/>
+                <w:szCs w:val="16"/>
+              </w:rPr>
+            </w:pPr>
+            <m:oMathPara>
+              <m:oMathParaPr>
+                <m:jc m:val="left"/>
+              </m:oMathParaPr>
+              <m:oMath>
+                <m:sSub>
+                  <m:sSubPr>
+                    <m:ctrlPr>
+                      <w:rPr>
+                        <w:rFonts w:ascii="Cambria Math" w:eastAsiaTheme="minorEastAsia" w:hAnsi="Cambria Math"/>
+                        <w:i/>
+                        <w:sz w:val="16"/>
+                        <w:szCs w:val="16"/>
+                      </w:rPr>
+                    </m:ctrlPr>
+                  </m:sSubPr>
+                  <m:e>
+                    <m:r>
+                      <w:rPr>
+                        <w:rFonts w:ascii="Cambria Math" w:eastAsiaTheme="minorEastAsia" w:hAnsi="Cambria Math"/>
+                        <w:sz w:val="16"/>
+                        <w:szCs w:val="16"/>
+                      </w:rPr>
+                      <m:t>P</m:t>
+                    </m:r>
+                  </m:e>
+                  <m:sub>
+                    <m:r>
+                      <w:rPr>
+                        <w:rFonts w:ascii="Cambria Math" w:eastAsiaTheme="minorEastAsia" w:hAnsi="Cambria Math"/>
+                        <w:sz w:val="16"/>
+                        <w:szCs w:val="16"/>
+                      </w:rPr>
+                      <m:t>a</m:t>
+                    </m:r>
+                  </m:sub>
+                </m:sSub>
+                <m:r>
+                  <w:rPr>
+                    <w:rFonts w:ascii="Cambria Math" w:eastAsiaTheme="minorEastAsia" w:hAnsi="Cambria Math"/>
+                    <w:sz w:val="16"/>
+                    <w:szCs w:val="16"/>
+                  </w:rPr>
+                  <m:t>=(</m:t>
+                </m:r>
+                <m:d>
+                  <m:dPr>
+                    <m:ctrlPr>
+                      <w:rPr>
+                        <w:rFonts w:ascii="Cambria Math" w:eastAsiaTheme="minorEastAsia" w:hAnsi="Cambria Math"/>
+                        <w:i/>
+                        <w:sz w:val="16"/>
+                        <w:szCs w:val="16"/>
+                      </w:rPr>
+                    </m:ctrlPr>
+                  </m:dPr>
+                  <m:e>
+                    <m:r>
+                      <w:rPr>
+                        <w:rFonts w:ascii="Cambria Math" w:eastAsiaTheme="minorEastAsia" w:hAnsi="Cambria Math"/>
+                        <w:sz w:val="16"/>
+                        <w:szCs w:val="16"/>
+                      </w:rPr>
+                      <m:t>B+C</m:t>
+                    </m:r>
+                  </m:e>
+                </m:d>
+                <m:r>
+                  <w:rPr>
+                    <w:rFonts w:ascii="Cambria Math" w:eastAsiaTheme="minorEastAsia" w:hAnsi="Cambria Math"/>
+                    <w:sz w:val="16"/>
+                    <w:szCs w:val="16"/>
+                  </w:rPr>
+                  <m:t>+BC)∙</m:t>
+                </m:r>
+                <m:acc>
+                  <m:accPr>
+                    <m:chr m:val="̅"/>
+                    <m:ctrlPr>
+                      <w:rPr>
+                        <w:rFonts w:ascii="Cambria Math" w:eastAsiaTheme="minorEastAsia" w:hAnsi="Cambria Math"/>
+                        <w:i/>
+                        <w:sz w:val="16"/>
+                        <w:szCs w:val="16"/>
+                      </w:rPr>
+                    </m:ctrlPr>
+                  </m:accPr>
+                  <m:e>
+                    <m:r>
+                      <w:rPr>
+                        <w:rFonts w:ascii="Cambria Math" w:eastAsiaTheme="minorEastAsia" w:hAnsi="Cambria Math"/>
+                        <w:sz w:val="16"/>
+                        <w:szCs w:val="16"/>
+                      </w:rPr>
+                      <m:t>(B+C)(BC)</m:t>
+                    </m:r>
+                  </m:e>
+                </m:acc>
+              </m:oMath>
+            </m:oMathPara>
+          </w:p>
+          <w:p>
+            <w:pPr>
+              <w:ind w:right="39"/>
+              <w:jc w:val="both"/>
+              <w:rPr>
+                <w:rFonts w:ascii="Verdana" w:eastAsiaTheme="minorEastAsia" w:hAnsi="Verdana"/>
+                <w:sz w:val="16"/>
+                <w:szCs w:val="16"/>
+              </w:rPr>
+            </w:pPr>
+            <m:oMathPara>
+              <m:oMathParaPr>
+                <m:jc m:val="left"/>
+              </m:oMathParaPr>
+              <m:oMath>
+                <m:sSub>
+                  <m:sSubPr>
+                    <m:ctrlPr>
+                      <w:rPr>
+                        <w:rFonts w:ascii="Cambria Math" w:eastAsiaTheme="minorEastAsia" w:hAnsi="Cambria Math"/>
+                        <w:i/>
+                        <w:sz w:val="16"/>
+                        <w:szCs w:val="16"/>
+                      </w:rPr>
+                    </m:ctrlPr>
+                  </m:sSubPr>
+                  <m:e>
+                    <m:r>
+                      <w:rPr>
+                        <w:rFonts w:ascii="Cambria Math" w:eastAsiaTheme="minorEastAsia" w:hAnsi="Cambria Math"/>
+                        <w:sz w:val="16"/>
+                        <w:szCs w:val="16"/>
+                      </w:rPr>
+                      <m:t>P</m:t>
+                    </m:r>
+                  </m:e>
+                  <m:sub>
+                    <m:r>
+                      <w:rPr>
+                        <w:rFonts w:ascii="Cambria Math" w:eastAsiaTheme="minorEastAsia" w:hAnsi="Cambria Math"/>
+                        <w:sz w:val="16"/>
+                        <w:szCs w:val="16"/>
+                      </w:rPr>
+                      <m:t>a</m:t>
+                    </m:r>
+                  </m:sub>
+                </m:sSub>
+                <m:r>
+                  <w:rPr>
+                    <w:rFonts w:ascii="Cambria Math" w:eastAsiaTheme="minorEastAsia" w:hAnsi="Cambria Math"/>
+                    <w:sz w:val="16"/>
+                    <w:szCs w:val="16"/>
+                  </w:rPr>
+                  <m:t>=</m:t>
+                </m:r>
+                <m:d>
+                  <m:dPr>
+                    <m:ctrlPr>
+                      <w:rPr>
+                        <w:rFonts w:ascii="Cambria Math" w:eastAsiaTheme="minorEastAsia" w:hAnsi="Cambria Math"/>
+                        <w:i/>
+                        <w:sz w:val="16"/>
+                        <w:szCs w:val="16"/>
+                      </w:rPr>
+                    </m:ctrlPr>
+                  </m:dPr>
+                  <m:e>
+                    <m:r>
+                      <w:rPr>
+                        <w:rFonts w:ascii="Cambria Math" w:eastAsiaTheme="minorEastAsia" w:hAnsi="Cambria Math"/>
+                        <w:sz w:val="16"/>
+                        <w:szCs w:val="16"/>
+                      </w:rPr>
+                      <m:t>B+C+BC</m:t>
+                    </m:r>
+                  </m:e>
+                </m:d>
+                <m:r>
+                  <w:rPr>
+                    <w:rFonts w:ascii="Cambria Math" w:eastAsiaTheme="minorEastAsia" w:hAnsi="Cambria Math"/>
+                    <w:sz w:val="16"/>
+                    <w:szCs w:val="16"/>
+                  </w:rPr>
+                  <m:t>∙</m:t>
+                </m:r>
+                <m:acc>
+                  <m:accPr>
+                    <m:chr m:val="̅"/>
+                    <m:ctrlPr>
+                      <w:rPr>
+                        <w:rFonts w:ascii="Cambria Math" w:eastAsiaTheme="minorEastAsia" w:hAnsi="Cambria Math"/>
+                        <w:i/>
+                        <w:sz w:val="16"/>
+                        <w:szCs w:val="16"/>
+                      </w:rPr>
+                    </m:ctrlPr>
+                  </m:accPr>
+                  <m:e>
+                    <m:d>
+                      <m:dPr>
+                        <m:ctrlPr>
+                          <w:rPr>
+                            <w:rFonts w:ascii="Cambria Math" w:eastAsiaTheme="minorEastAsia" w:hAnsi="Cambria Math"/>
+                            <w:i/>
+                            <w:sz w:val="16"/>
+                            <w:szCs w:val="16"/>
+                          </w:rPr>
+                        </m:ctrlPr>
+                      </m:dPr>
+                      <m:e>
+                        <m:r>
+                          <w:rPr>
+                            <w:rFonts w:ascii="Cambria Math" w:eastAsiaTheme="minorEastAsia" w:hAnsi="Cambria Math"/>
+                            <w:sz w:val="16"/>
+                            <w:szCs w:val="16"/>
+                          </w:rPr>
+                          <m:t>B+C</m:t>
+                        </m:r>
+                      </m:e>
+                    </m:d>
+                  </m:e>
+                </m:acc>
+                <m:r>
+                  <w:rPr>
+                    <w:rFonts w:ascii="Cambria Math" w:eastAsiaTheme="minorEastAsia" w:hAnsi="Cambria Math"/>
+                    <w:sz w:val="16"/>
+                    <w:szCs w:val="16"/>
+                  </w:rPr>
+                  <m:t>+</m:t>
+                </m:r>
+                <m:acc>
+                  <m:accPr>
+                    <m:chr m:val="̅"/>
+                    <m:ctrlPr>
+                      <w:rPr>
+                        <w:rFonts w:ascii="Cambria Math" w:eastAsiaTheme="minorEastAsia" w:hAnsi="Cambria Math"/>
+                        <w:i/>
+                        <w:sz w:val="16"/>
+                        <w:szCs w:val="16"/>
+                      </w:rPr>
+                    </m:ctrlPr>
+                  </m:accPr>
+                  <m:e>
+                    <m:r>
+                      <w:rPr>
+                        <w:rFonts w:ascii="Cambria Math" w:eastAsiaTheme="minorEastAsia" w:hAnsi="Cambria Math"/>
+                        <w:sz w:val="16"/>
+                        <w:szCs w:val="16"/>
+                      </w:rPr>
+                      <m:t>(BC)</m:t>
+                    </m:r>
+                  </m:e>
+                </m:acc>
+              </m:oMath>
+            </m:oMathPara>
+          </w:p>
+          <w:p>
+            <w:pPr>
+              <w:ind w:right="39"/>
+              <w:jc w:val="both"/>
+              <w:rPr>
+                <w:rFonts w:ascii="Verdana" w:eastAsiaTheme="minorEastAsia" w:hAnsi="Verdana"/>
+                <w:sz w:val="16"/>
+                <w:szCs w:val="16"/>
+              </w:rPr>
+            </w:pPr>
+            <m:oMathPara>
+              <m:oMathParaPr>
+                <m:jc m:val="left"/>
+              </m:oMathParaPr>
+              <m:oMath>
+                <m:sSub>
+                  <m:sSubPr>
+                    <m:ctrlPr>
+                      <w:rPr>
+                        <w:rFonts w:ascii="Cambria Math" w:eastAsiaTheme="minorEastAsia" w:hAnsi="Cambria Math"/>
+                        <w:i/>
+                        <w:sz w:val="16"/>
+                        <w:szCs w:val="16"/>
+                      </w:rPr>
+                    </m:ctrlPr>
+                  </m:sSubPr>
+                  <m:e>
+                    <m:r>
+                      <w:rPr>
+                        <w:rFonts w:ascii="Cambria Math" w:eastAsiaTheme="minorEastAsia" w:hAnsi="Cambria Math"/>
+                        <w:sz w:val="16"/>
+                        <w:szCs w:val="16"/>
+                      </w:rPr>
+                      <m:t>P</m:t>
+                    </m:r>
+                  </m:e>
+                  <m:sub>
+                    <m:r>
+                      <w:rPr>
+                        <w:rFonts w:ascii="Cambria Math" w:eastAsiaTheme="minorEastAsia" w:hAnsi="Cambria Math"/>
+                        <w:sz w:val="16"/>
+                        <w:szCs w:val="16"/>
+                      </w:rPr>
+                      <m:t>a</m:t>
+                    </m:r>
+                  </m:sub>
+                </m:sSub>
+                <m:r>
+                  <w:rPr>
+                    <w:rFonts w:ascii="Cambria Math" w:eastAsiaTheme="minorEastAsia" w:hAnsi="Cambria Math"/>
+                    <w:sz w:val="16"/>
+                    <w:szCs w:val="16"/>
+                  </w:rPr>
+                  <m:t>=</m:t>
+                </m:r>
+                <m:d>
+                  <m:dPr>
+                    <m:ctrlPr>
+                      <w:rPr>
+                        <w:rFonts w:ascii="Cambria Math" w:eastAsiaTheme="minorEastAsia" w:hAnsi="Cambria Math"/>
+                        <w:i/>
+                        <w:sz w:val="16"/>
+                        <w:szCs w:val="16"/>
+                      </w:rPr>
+                    </m:ctrlPr>
+                  </m:dPr>
+                  <m:e>
+                    <m:r>
+                      <w:rPr>
+                        <w:rFonts w:ascii="Cambria Math" w:eastAsiaTheme="minorEastAsia" w:hAnsi="Cambria Math"/>
+                        <w:sz w:val="16"/>
+                        <w:szCs w:val="16"/>
+                      </w:rPr>
+                      <m:t>B+C</m:t>
+                    </m:r>
+                  </m:e>
+                </m:d>
+                <m:r>
+                  <w:rPr>
+                    <w:rFonts w:ascii="Cambria Math" w:eastAsiaTheme="minorEastAsia" w:hAnsi="Cambria Math"/>
+                    <w:sz w:val="16"/>
+                    <w:szCs w:val="16"/>
+                  </w:rPr>
+                  <m:t>∙(</m:t>
+                </m:r>
+                <m:acc>
+                  <m:accPr>
+                    <m:chr m:val="̅"/>
+                    <m:ctrlPr>
+                      <w:rPr>
+                        <w:rFonts w:ascii="Cambria Math" w:eastAsiaTheme="minorEastAsia" w:hAnsi="Cambria Math"/>
+                        <w:i/>
+                        <w:sz w:val="16"/>
+                        <w:szCs w:val="16"/>
+                      </w:rPr>
+                    </m:ctrlPr>
+                  </m:accPr>
+                  <m:e>
+                    <m:r>
+                      <w:rPr>
+                        <w:rFonts w:ascii="Cambria Math" w:eastAsiaTheme="minorEastAsia" w:hAnsi="Cambria Math"/>
+                        <w:sz w:val="16"/>
+                        <w:szCs w:val="16"/>
+                      </w:rPr>
+                      <m:t>B</m:t>
+                    </m:r>
+                  </m:e>
+                </m:acc>
+                <m:acc>
+                  <m:accPr>
+                    <m:chr m:val="̅"/>
+                    <m:ctrlPr>
+                      <w:rPr>
+                        <w:rFonts w:ascii="Cambria Math" w:eastAsiaTheme="minorEastAsia" w:hAnsi="Cambria Math"/>
+                        <w:i/>
+                        <w:sz w:val="16"/>
+                        <w:szCs w:val="16"/>
+                      </w:rPr>
+                    </m:ctrlPr>
+                  </m:accPr>
+                  <m:e>
+                    <m:r>
+                      <w:rPr>
+                        <w:rFonts w:ascii="Cambria Math" w:eastAsiaTheme="minorEastAsia" w:hAnsi="Cambria Math"/>
+                        <w:sz w:val="16"/>
+                        <w:szCs w:val="16"/>
+                      </w:rPr>
+                      <m:t>C</m:t>
+                    </m:r>
+                  </m:e>
+                </m:acc>
+                <m:r>
+                  <w:rPr>
+                    <w:rFonts w:ascii="Cambria Math" w:eastAsiaTheme="minorEastAsia" w:hAnsi="Cambria Math"/>
+                    <w:sz w:val="16"/>
+                    <w:szCs w:val="16"/>
+                  </w:rPr>
+                  <m:t>+</m:t>
+                </m:r>
+                <m:acc>
+                  <m:accPr>
+                    <m:chr m:val="̅"/>
+                    <m:ctrlPr>
+                      <w:rPr>
+                        <w:rFonts w:ascii="Cambria Math" w:eastAsiaTheme="minorEastAsia" w:hAnsi="Cambria Math"/>
+                        <w:i/>
+                        <w:sz w:val="16"/>
+                        <w:szCs w:val="16"/>
+                      </w:rPr>
+                    </m:ctrlPr>
+                  </m:accPr>
+                  <m:e>
+                    <m:r>
+                      <w:rPr>
+                        <w:rFonts w:ascii="Cambria Math" w:eastAsiaTheme="minorEastAsia" w:hAnsi="Cambria Math"/>
+                        <w:sz w:val="16"/>
+                        <w:szCs w:val="16"/>
+                      </w:rPr>
+                      <m:t>B</m:t>
+                    </m:r>
+                  </m:e>
+                </m:acc>
+                <m:r>
+                  <w:rPr>
+                    <w:rFonts w:ascii="Cambria Math" w:eastAsiaTheme="minorEastAsia" w:hAnsi="Cambria Math"/>
+                    <w:sz w:val="16"/>
+                    <w:szCs w:val="16"/>
+                  </w:rPr>
+                  <m:t>+</m:t>
+                </m:r>
+                <m:acc>
+                  <m:accPr>
+                    <m:chr m:val="̅"/>
+                    <m:ctrlPr>
+                      <w:rPr>
+                        <w:rFonts w:ascii="Cambria Math" w:eastAsiaTheme="minorEastAsia" w:hAnsi="Cambria Math"/>
+                        <w:i/>
+                        <w:sz w:val="16"/>
+                        <w:szCs w:val="16"/>
+                      </w:rPr>
+                    </m:ctrlPr>
+                  </m:accPr>
+                  <m:e>
+                    <m:r>
+                      <w:rPr>
+                        <w:rFonts w:ascii="Cambria Math" w:eastAsiaTheme="minorEastAsia" w:hAnsi="Cambria Math"/>
+                        <w:sz w:val="16"/>
+                        <w:szCs w:val="16"/>
+                      </w:rPr>
+                      <m:t>C</m:t>
+                    </m:r>
+                  </m:e>
+                </m:acc>
+                <m:r>
+                  <w:rPr>
+                    <w:rFonts w:ascii="Cambria Math" w:eastAsiaTheme="minorEastAsia" w:hAnsi="Cambria Math"/>
+                    <w:sz w:val="16"/>
+                    <w:szCs w:val="16"/>
+                  </w:rPr>
+                  <m:t>)</m:t>
+                </m:r>
+              </m:oMath>
+            </m:oMathPara>
+          </w:p>
+          <w:p>
+            <w:pPr>
+              <w:ind w:right="39"/>
+              <w:jc w:val="both"/>
+              <w:rPr>
+                <w:rFonts w:ascii="Verdana" w:eastAsiaTheme="minorEastAsia" w:hAnsi="Verdana"/>
+                <w:sz w:val="16"/>
+                <w:szCs w:val="16"/>
+              </w:rPr>
+            </w:pPr>
+            <m:oMathPara>
+              <m:oMathParaPr>
+                <m:jc m:val="left"/>
+              </m:oMathParaPr>
+              <m:oMath>
+                <m:sSub>
+                  <m:sSubPr>
+                    <m:ctrlPr>
+                      <w:rPr>
+                        <w:rFonts w:ascii="Cambria Math" w:eastAsiaTheme="minorEastAsia" w:hAnsi="Cambria Math"/>
+                        <w:i/>
+                        <w:sz w:val="16"/>
+                        <w:szCs w:val="16"/>
+                      </w:rPr>
+                    </m:ctrlPr>
+                  </m:sSubPr>
+                  <m:e>
+                    <m:r>
+                      <w:rPr>
+                        <w:rFonts w:ascii="Cambria Math" w:eastAsiaTheme="minorEastAsia" w:hAnsi="Cambria Math"/>
+                        <w:sz w:val="16"/>
+                        <w:szCs w:val="16"/>
+                      </w:rPr>
+                      <m:t>P</m:t>
+                    </m:r>
+                  </m:e>
+                  <m:sub>
+                    <m:r>
+                      <w:rPr>
+                        <w:rFonts w:ascii="Cambria Math" w:eastAsiaTheme="minorEastAsia" w:hAnsi="Cambria Math"/>
+                        <w:sz w:val="16"/>
+                        <w:szCs w:val="16"/>
+                      </w:rPr>
+                      <m:t>a</m:t>
+                    </m:r>
+                  </m:sub>
+                </m:sSub>
+                <m:r>
+                  <w:rPr>
+                    <w:rFonts w:ascii="Cambria Math" w:eastAsiaTheme="minorEastAsia" w:hAnsi="Cambria Math"/>
+                    <w:sz w:val="16"/>
+                    <w:szCs w:val="16"/>
+                  </w:rPr>
+                  <m:t>=</m:t>
+                </m:r>
+                <m:d>
+                  <m:dPr>
+                    <m:ctrlPr>
+                      <w:rPr>
+                        <w:rFonts w:ascii="Cambria Math" w:eastAsiaTheme="minorEastAsia" w:hAnsi="Cambria Math"/>
+                        <w:i/>
+                        <w:sz w:val="16"/>
+                        <w:szCs w:val="16"/>
+                      </w:rPr>
+                    </m:ctrlPr>
+                  </m:dPr>
+                  <m:e>
+                    <m:r>
+                      <w:rPr>
+                        <w:rFonts w:ascii="Cambria Math" w:eastAsiaTheme="minorEastAsia" w:hAnsi="Cambria Math"/>
+                        <w:sz w:val="16"/>
+                        <w:szCs w:val="16"/>
+                      </w:rPr>
+                      <m:t>B+C</m:t>
+                    </m:r>
+                  </m:e>
+                </m:d>
+                <m:r>
+                  <w:rPr>
+                    <w:rFonts w:ascii="Cambria Math" w:eastAsiaTheme="minorEastAsia" w:hAnsi="Cambria Math"/>
+                    <w:sz w:val="16"/>
+                    <w:szCs w:val="16"/>
+                  </w:rPr>
+                  <m:t>∙(</m:t>
+                </m:r>
+                <m:acc>
+                  <m:accPr>
+                    <m:chr m:val="̅"/>
+                    <m:ctrlPr>
+                      <w:rPr>
+                        <w:rFonts w:ascii="Cambria Math" w:eastAsiaTheme="minorEastAsia" w:hAnsi="Cambria Math"/>
+                        <w:i/>
+                        <w:sz w:val="16"/>
+                        <w:szCs w:val="16"/>
+                      </w:rPr>
+                    </m:ctrlPr>
+                  </m:accPr>
+                  <m:e>
+                    <m:r>
+                      <w:rPr>
+                        <w:rFonts w:ascii="Cambria Math" w:eastAsiaTheme="minorEastAsia" w:hAnsi="Cambria Math"/>
+                        <w:sz w:val="16"/>
+                        <w:szCs w:val="16"/>
+                      </w:rPr>
+                      <m:t>B</m:t>
+                    </m:r>
+                  </m:e>
+                </m:acc>
+                <m:r>
+                  <w:rPr>
+                    <w:rFonts w:ascii="Cambria Math" w:eastAsiaTheme="minorEastAsia" w:hAnsi="Cambria Math"/>
+                    <w:sz w:val="16"/>
+                    <w:szCs w:val="16"/>
+                  </w:rPr>
+                  <m:t>+</m:t>
+                </m:r>
+                <m:acc>
+                  <m:accPr>
+                    <m:chr m:val="̅"/>
+                    <m:ctrlPr>
+                      <w:rPr>
+                        <w:rFonts w:ascii="Cambria Math" w:eastAsiaTheme="minorEastAsia" w:hAnsi="Cambria Math"/>
+                        <w:i/>
+                        <w:sz w:val="16"/>
+                        <w:szCs w:val="16"/>
+                      </w:rPr>
+                    </m:ctrlPr>
+                  </m:accPr>
+                  <m:e>
+                    <m:r>
+                      <w:rPr>
+                        <w:rFonts w:ascii="Cambria Math" w:eastAsiaTheme="minorEastAsia" w:hAnsi="Cambria Math"/>
+                        <w:sz w:val="16"/>
+                        <w:szCs w:val="16"/>
+                      </w:rPr>
+                      <m:t>C</m:t>
+                    </m:r>
+                  </m:e>
+                </m:acc>
+                <m:r>
+                  <w:rPr>
+                    <w:rFonts w:ascii="Cambria Math" w:eastAsiaTheme="minorEastAsia" w:hAnsi="Cambria Math"/>
+                    <w:sz w:val="16"/>
+                    <w:szCs w:val="16"/>
+                  </w:rPr>
+                  <m:t>)</m:t>
+                </m:r>
+              </m:oMath>
+            </m:oMathPara>
+          </w:p>
+          <w:p>
+            <w:pPr>
+              <w:ind w:right="39"/>
+              <w:jc w:val="both"/>
+              <w:rPr>
+                <w:rFonts w:ascii="Verdana" w:eastAsiaTheme="minorEastAsia" w:hAnsi="Verdana"/>
+                <w:sz w:val="16"/>
+                <w:szCs w:val="16"/>
+              </w:rPr>
+            </w:pPr>
+            <m:oMathPara>
+              <m:oMathParaPr>
+                <m:jc m:val="left"/>
+              </m:oMathParaPr>
+              <m:oMath>
+                <m:sSub>
+                  <m:sSubPr>
+                    <m:ctrlPr>
+                      <w:rPr>
+                        <w:rFonts w:ascii="Cambria Math" w:eastAsiaTheme="minorEastAsia" w:hAnsi="Cambria Math"/>
+                        <w:i/>
+                        <w:sz w:val="16"/>
+                        <w:szCs w:val="16"/>
+                      </w:rPr>
+                    </m:ctrlPr>
+                  </m:sSubPr>
+                  <m:e>
+                    <m:r>
+                      <w:rPr>
+                        <w:rFonts w:ascii="Cambria Math" w:eastAsiaTheme="minorEastAsia" w:hAnsi="Cambria Math"/>
+                        <w:sz w:val="16"/>
+                        <w:szCs w:val="16"/>
+                      </w:rPr>
+                      <m:t>P</m:t>
+                    </m:r>
+                  </m:e>
+                  <m:sub>
+                    <m:r>
+                      <w:rPr>
+                        <w:rFonts w:ascii="Cambria Math" w:eastAsiaTheme="minorEastAsia" w:hAnsi="Cambria Math"/>
+                        <w:sz w:val="16"/>
+                        <w:szCs w:val="16"/>
+                      </w:rPr>
+                      <m:t>a</m:t>
+                    </m:r>
+                  </m:sub>
+                </m:sSub>
+                <m:r>
+                  <w:rPr>
+                    <w:rFonts w:ascii="Cambria Math" w:eastAsiaTheme="minorEastAsia" w:hAnsi="Cambria Math"/>
+                    <w:sz w:val="16"/>
+                    <w:szCs w:val="16"/>
+                  </w:rPr>
+                  <m:t>=B⨁C</m:t>
+                </m:r>
+              </m:oMath>
+            </m:oMathPara>
+          </w:p>
+          <w:p>
+            <w:pPr>
+              <w:rPr>
+                <w:rFonts w:ascii="Verdana" w:eastAsiaTheme="minorEastAsia" w:hAnsi="Verdana"/>
+                <w:sz w:val="19"/>
+                <w:szCs w:val="19"/>
+              </w:rPr>
+            </w:pPr>
+          </w:p>
+        </w:tc>
+        <w:tc>
+          <w:tcPr>
+            <w:tcW w:w="3672" w:type="dxa"/>
+          </w:tcPr>
+          <w:p>
+            <w:pPr>
+              <w:ind w:right="39"/>
+              <w:rPr>
+                <w:rFonts w:ascii="Verdana" w:eastAsiaTheme="minorEastAsia" w:hAnsi="Verdana"/>
+                <w:sz w:val="16"/>
+                <w:szCs w:val="16"/>
+              </w:rPr>
+            </w:pPr>
+            <m:oMathPara>
+              <m:oMathParaPr>
+                <m:jc m:val="left"/>
+              </m:oMathParaPr>
+              <m:oMath>
+                <m:sSub>
+                  <m:sSubPr>
+                    <m:ctrlPr>
+                      <w:rPr>
+                        <w:rFonts w:ascii="Cambria Math" w:hAnsi="Cambria Math"/>
+                        <w:i/>
+                        <w:sz w:val="16"/>
+                        <w:szCs w:val="16"/>
+                      </w:rPr>
+                    </m:ctrlPr>
+                  </m:sSubPr>
+                  <m:e>
+                    <m:r>
+                      <w:rPr>
+                        <w:rFonts w:ascii="Cambria Math" w:hAnsi="Cambria Math"/>
+                        <w:sz w:val="16"/>
+                        <w:szCs w:val="16"/>
+                      </w:rPr>
+                      <m:t>P</m:t>
+                    </m:r>
+                  </m:e>
+                  <m:sub>
+                    <m:r>
+                      <w:rPr>
+                        <w:rFonts w:ascii="Cambria Math" w:hAnsi="Cambria Math"/>
+                        <w:sz w:val="16"/>
+                        <w:szCs w:val="16"/>
+                      </w:rPr>
+                      <m:t>b</m:t>
+                    </m:r>
+                  </m:sub>
+                </m:sSub>
+                <m:r>
+                  <w:rPr>
+                    <w:rFonts w:ascii="Cambria Math" w:hAnsi="Cambria Math"/>
+                    <w:sz w:val="16"/>
+                    <w:szCs w:val="16"/>
+                  </w:rPr>
+                  <m:t>=</m:t>
+                </m:r>
+                <m:sSub>
+                  <m:sSubPr>
+                    <m:ctrlPr>
+                      <w:rPr>
+                        <w:rFonts w:ascii="Cambria Math" w:hAnsi="Cambria Math"/>
+                        <w:i/>
+                        <w:sz w:val="16"/>
+                        <w:szCs w:val="16"/>
+                      </w:rPr>
+                    </m:ctrlPr>
+                  </m:sSubPr>
+                  <m:e>
+                    <m:r>
+                      <w:rPr>
+                        <w:rFonts w:ascii="Cambria Math" w:hAnsi="Cambria Math"/>
+                        <w:sz w:val="16"/>
+                        <w:szCs w:val="16"/>
+                      </w:rPr>
+                      <m:t>P</m:t>
+                    </m:r>
+                  </m:e>
+                  <m:sub>
+                    <m:r>
+                      <w:rPr>
+                        <w:rFonts w:ascii="Cambria Math" w:hAnsi="Cambria Math"/>
+                        <w:sz w:val="16"/>
+                        <w:szCs w:val="16"/>
+                      </w:rPr>
+                      <m:t>b=T</m:t>
+                    </m:r>
+                  </m:sub>
+                </m:sSub>
+                <m:r>
+                  <w:rPr>
+                    <w:rFonts w:ascii="Cambria Math" w:hAnsi="Cambria Math"/>
+                    <w:sz w:val="16"/>
+                    <w:szCs w:val="16"/>
+                  </w:rPr>
+                  <m:t>⨁</m:t>
+                </m:r>
+                <m:sSub>
+                  <m:sSubPr>
+                    <m:ctrlPr>
+                      <w:rPr>
+                        <w:rFonts w:ascii="Cambria Math" w:hAnsi="Cambria Math"/>
+                        <w:i/>
+                        <w:sz w:val="16"/>
+                        <w:szCs w:val="16"/>
+                      </w:rPr>
+                    </m:ctrlPr>
+                  </m:sSubPr>
+                  <m:e>
+                    <m:r>
+                      <w:rPr>
+                        <w:rFonts w:ascii="Cambria Math" w:hAnsi="Cambria Math"/>
+                        <w:sz w:val="16"/>
+                        <w:szCs w:val="16"/>
+                      </w:rPr>
+                      <m:t>P</m:t>
+                    </m:r>
+                  </m:e>
+                  <m:sub>
+                    <m:r>
+                      <w:rPr>
+                        <w:rFonts w:ascii="Cambria Math" w:hAnsi="Cambria Math"/>
+                        <w:sz w:val="16"/>
+                        <w:szCs w:val="16"/>
+                      </w:rPr>
+                      <m:t>b=F</m:t>
+                    </m:r>
+                  </m:sub>
+                </m:sSub>
+              </m:oMath>
+            </m:oMathPara>
+          </w:p>
+          <w:p>
+            <w:pPr>
+              <w:ind w:right="39"/>
+              <w:rPr>
+                <w:rFonts w:ascii="Verdana" w:eastAsiaTheme="minorEastAsia" w:hAnsi="Verdana"/>
+                <w:sz w:val="16"/>
+                <w:szCs w:val="16"/>
+              </w:rPr>
+            </w:pPr>
+            <m:oMathPara>
+              <m:oMathParaPr>
+                <m:jc m:val="left"/>
+              </m:oMathParaPr>
+              <m:oMath>
+                <m:sSub>
+                  <m:sSubPr>
+                    <m:ctrlPr>
+                      <w:rPr>
+                        <w:rFonts w:ascii="Cambria Math" w:eastAsiaTheme="minorEastAsia" w:hAnsi="Cambria Math"/>
+                        <w:i/>
+                        <w:sz w:val="16"/>
+                        <w:szCs w:val="16"/>
+                      </w:rPr>
+                    </m:ctrlPr>
+                  </m:sSubPr>
+                  <m:e>
+                    <m:r>
+                      <w:rPr>
+                        <w:rFonts w:ascii="Cambria Math" w:eastAsiaTheme="minorEastAsia" w:hAnsi="Cambria Math"/>
+                        <w:sz w:val="16"/>
+                        <w:szCs w:val="16"/>
+                      </w:rPr>
+                      <m:t>P</m:t>
+                    </m:r>
+                  </m:e>
+                  <m:sub>
+                    <m:r>
+                      <w:rPr>
+                        <w:rFonts w:ascii="Cambria Math" w:eastAsiaTheme="minorEastAsia" w:hAnsi="Cambria Math"/>
+                        <w:sz w:val="16"/>
+                        <w:szCs w:val="16"/>
+                      </w:rPr>
+                      <m:t>a</m:t>
+                    </m:r>
+                  </m:sub>
+                </m:sSub>
+                <m:r>
+                  <w:rPr>
+                    <w:rFonts w:ascii="Cambria Math" w:eastAsiaTheme="minorEastAsia" w:hAnsi="Cambria Math"/>
+                    <w:sz w:val="16"/>
+                    <w:szCs w:val="16"/>
+                  </w:rPr>
+                  <m:t>=</m:t>
+                </m:r>
+                <m:d>
+                  <m:dPr>
+                    <m:ctrlPr>
+                      <w:rPr>
+                        <w:rFonts w:ascii="Cambria Math" w:eastAsiaTheme="minorEastAsia" w:hAnsi="Cambria Math"/>
+                        <w:i/>
+                        <w:sz w:val="16"/>
+                        <w:szCs w:val="16"/>
+                      </w:rPr>
+                    </m:ctrlPr>
+                  </m:dPr>
+                  <m:e>
+                    <m:r>
+                      <w:rPr>
+                        <w:rFonts w:ascii="Cambria Math" w:eastAsiaTheme="minorEastAsia" w:hAnsi="Cambria Math"/>
+                        <w:sz w:val="16"/>
+                        <w:szCs w:val="16"/>
+                      </w:rPr>
+                      <m:t>AT</m:t>
+                    </m:r>
+                  </m:e>
+                </m:d>
+                <m:r>
+                  <w:rPr>
+                    <w:rFonts w:ascii="Cambria Math" w:eastAsiaTheme="minorEastAsia" w:hAnsi="Cambria Math"/>
+                    <w:sz w:val="16"/>
+                    <w:szCs w:val="16"/>
+                  </w:rPr>
+                  <m:t>+</m:t>
+                </m:r>
+                <m:d>
+                  <m:dPr>
+                    <m:ctrlPr>
+                      <w:rPr>
+                        <w:rFonts w:ascii="Cambria Math" w:eastAsiaTheme="minorEastAsia" w:hAnsi="Cambria Math"/>
+                        <w:i/>
+                        <w:sz w:val="16"/>
+                        <w:szCs w:val="16"/>
+                      </w:rPr>
+                    </m:ctrlPr>
+                  </m:dPr>
+                  <m:e>
+                    <m:r>
+                      <w:rPr>
+                        <w:rFonts w:ascii="Cambria Math" w:eastAsiaTheme="minorEastAsia" w:hAnsi="Cambria Math"/>
+                        <w:sz w:val="16"/>
+                        <w:szCs w:val="16"/>
+                      </w:rPr>
+                      <m:t>AC</m:t>
+                    </m:r>
+                  </m:e>
+                </m:d>
+                <m:r>
+                  <w:rPr>
+                    <w:rFonts w:ascii="Cambria Math" w:eastAsiaTheme="minorEastAsia" w:hAnsi="Cambria Math"/>
+                    <w:sz w:val="16"/>
+                    <w:szCs w:val="16"/>
+                  </w:rPr>
+                  <m:t>+(TC)⨁</m:t>
+                </m:r>
+                <m:d>
+                  <m:dPr>
+                    <m:ctrlPr>
+                      <w:rPr>
+                        <w:rFonts w:ascii="Cambria Math" w:eastAsiaTheme="minorEastAsia" w:hAnsi="Cambria Math"/>
+                        <w:i/>
+                        <w:sz w:val="16"/>
+                        <w:szCs w:val="16"/>
+                      </w:rPr>
+                    </m:ctrlPr>
+                  </m:dPr>
+                  <m:e>
+                    <m:r>
+                      <w:rPr>
+                        <w:rFonts w:ascii="Cambria Math" w:eastAsiaTheme="minorEastAsia" w:hAnsi="Cambria Math"/>
+                        <w:sz w:val="16"/>
+                        <w:szCs w:val="16"/>
+                      </w:rPr>
+                      <m:t>AF</m:t>
+                    </m:r>
+                  </m:e>
+                </m:d>
+                <m:r>
+                  <w:rPr>
+                    <w:rFonts w:ascii="Cambria Math" w:eastAsiaTheme="minorEastAsia" w:hAnsi="Cambria Math"/>
+                    <w:sz w:val="16"/>
+                    <w:szCs w:val="16"/>
+                  </w:rPr>
+                  <m:t>+</m:t>
+                </m:r>
+                <m:d>
+                  <m:dPr>
+                    <m:ctrlPr>
+                      <w:rPr>
+                        <w:rFonts w:ascii="Cambria Math" w:eastAsiaTheme="minorEastAsia" w:hAnsi="Cambria Math"/>
+                        <w:i/>
+                        <w:sz w:val="16"/>
+                        <w:szCs w:val="16"/>
+                      </w:rPr>
+                    </m:ctrlPr>
+                  </m:dPr>
+                  <m:e>
+                    <m:r>
+                      <w:rPr>
+                        <w:rFonts w:ascii="Cambria Math" w:eastAsiaTheme="minorEastAsia" w:hAnsi="Cambria Math"/>
+                        <w:sz w:val="16"/>
+                        <w:szCs w:val="16"/>
+                      </w:rPr>
+                      <m:t>AC</m:t>
+                    </m:r>
+                  </m:e>
+                </m:d>
+                <m:r>
+                  <w:rPr>
+                    <w:rFonts w:ascii="Cambria Math" w:eastAsiaTheme="minorEastAsia" w:hAnsi="Cambria Math"/>
+                    <w:sz w:val="16"/>
+                    <w:szCs w:val="16"/>
+                  </w:rPr>
+                  <m:t>+(FC)</m:t>
+                </m:r>
+              </m:oMath>
+            </m:oMathPara>
+          </w:p>
+          <w:p>
+            <w:pPr>
+              <w:ind w:right="39"/>
+              <w:rPr>
+                <w:rFonts w:ascii="Verdana" w:eastAsiaTheme="minorEastAsia" w:hAnsi="Verdana"/>
+                <w:sz w:val="16"/>
+                <w:szCs w:val="16"/>
+              </w:rPr>
+            </w:pPr>
+            <m:oMathPara>
+              <m:oMathParaPr>
+                <m:jc m:val="left"/>
+              </m:oMathParaPr>
+              <m:oMath>
+                <m:sSub>
+                  <m:sSubPr>
+                    <m:ctrlPr>
+                      <w:rPr>
+                        <w:rFonts w:ascii="Cambria Math" w:eastAsiaTheme="minorEastAsia" w:hAnsi="Cambria Math"/>
+                        <w:i/>
+                        <w:sz w:val="16"/>
+                        <w:szCs w:val="16"/>
+                      </w:rPr>
+                    </m:ctrlPr>
+                  </m:sSubPr>
+                  <m:e>
+                    <m:r>
+                      <w:rPr>
+                        <w:rFonts w:ascii="Cambria Math" w:eastAsiaTheme="minorEastAsia" w:hAnsi="Cambria Math"/>
+                        <w:sz w:val="16"/>
+                        <w:szCs w:val="16"/>
+                      </w:rPr>
+                      <m:t>P</m:t>
+                    </m:r>
+                  </m:e>
+                  <m:sub>
+                    <m:r>
+                      <w:rPr>
+                        <w:rFonts w:ascii="Cambria Math" w:eastAsiaTheme="minorEastAsia" w:hAnsi="Cambria Math"/>
+                        <w:sz w:val="16"/>
+                        <w:szCs w:val="16"/>
+                      </w:rPr>
+                      <m:t>a</m:t>
+                    </m:r>
+                  </m:sub>
+                </m:sSub>
+                <m:r>
+                  <w:rPr>
+                    <w:rFonts w:ascii="Cambria Math" w:eastAsiaTheme="minorEastAsia" w:hAnsi="Cambria Math"/>
+                    <w:sz w:val="16"/>
+                    <w:szCs w:val="16"/>
+                  </w:rPr>
+                  <m:t>=A+</m:t>
+                </m:r>
+                <m:d>
+                  <m:dPr>
+                    <m:ctrlPr>
+                      <w:rPr>
+                        <w:rFonts w:ascii="Cambria Math" w:eastAsiaTheme="minorEastAsia" w:hAnsi="Cambria Math"/>
+                        <w:i/>
+                        <w:sz w:val="16"/>
+                        <w:szCs w:val="16"/>
+                      </w:rPr>
+                    </m:ctrlPr>
+                  </m:dPr>
+                  <m:e>
+                    <m:r>
+                      <w:rPr>
+                        <w:rFonts w:ascii="Cambria Math" w:eastAsiaTheme="minorEastAsia" w:hAnsi="Cambria Math"/>
+                        <w:sz w:val="16"/>
+                        <w:szCs w:val="16"/>
+                      </w:rPr>
+                      <m:t>AC</m:t>
+                    </m:r>
+                  </m:e>
+                </m:d>
+                <m:r>
+                  <w:rPr>
+                    <w:rFonts w:ascii="Cambria Math" w:eastAsiaTheme="minorEastAsia" w:hAnsi="Cambria Math"/>
+                    <w:sz w:val="16"/>
+                    <w:szCs w:val="16"/>
+                  </w:rPr>
+                  <m:t>+C⨁F+</m:t>
+                </m:r>
+                <m:d>
+                  <m:dPr>
+                    <m:ctrlPr>
+                      <w:rPr>
+                        <w:rFonts w:ascii="Cambria Math" w:eastAsiaTheme="minorEastAsia" w:hAnsi="Cambria Math"/>
+                        <w:i/>
+                        <w:sz w:val="16"/>
+                        <w:szCs w:val="16"/>
+                      </w:rPr>
+                    </m:ctrlPr>
+                  </m:dPr>
+                  <m:e>
+                    <m:r>
+                      <w:rPr>
+                        <w:rFonts w:ascii="Cambria Math" w:eastAsiaTheme="minorEastAsia" w:hAnsi="Cambria Math"/>
+                        <w:sz w:val="16"/>
+                        <w:szCs w:val="16"/>
+                      </w:rPr>
+                      <m:t>BC</m:t>
+                    </m:r>
+                  </m:e>
+                </m:d>
+                <m:r>
+                  <w:rPr>
+                    <w:rFonts w:ascii="Cambria Math" w:eastAsiaTheme="minorEastAsia" w:hAnsi="Cambria Math"/>
+                    <w:sz w:val="16"/>
+                    <w:szCs w:val="16"/>
+                  </w:rPr>
+                  <m:t>+F</m:t>
+                </m:r>
+              </m:oMath>
+            </m:oMathPara>
+          </w:p>
+          <w:p>
+            <w:pPr>
+              <w:ind w:right="39"/>
+              <w:rPr>
+                <w:rFonts w:ascii="Verdana" w:eastAsiaTheme="minorEastAsia" w:hAnsi="Verdana"/>
+                <w:sz w:val="16"/>
+                <w:szCs w:val="16"/>
+              </w:rPr>
+            </w:pPr>
+            <m:oMathPara>
+              <m:oMathParaPr>
+                <m:jc m:val="left"/>
+              </m:oMathParaPr>
+              <m:oMath>
+                <m:sSub>
+                  <m:sSubPr>
+                    <m:ctrlPr>
+                      <w:rPr>
+                        <w:rFonts w:ascii="Cambria Math" w:eastAsiaTheme="minorEastAsia" w:hAnsi="Cambria Math"/>
+                        <w:i/>
+                        <w:sz w:val="16"/>
+                        <w:szCs w:val="16"/>
+                      </w:rPr>
+                    </m:ctrlPr>
+                  </m:sSubPr>
+                  <m:e>
+                    <m:r>
+                      <w:rPr>
+                        <w:rFonts w:ascii="Cambria Math" w:eastAsiaTheme="minorEastAsia" w:hAnsi="Cambria Math"/>
+                        <w:sz w:val="16"/>
+                        <w:szCs w:val="16"/>
+                      </w:rPr>
+                      <m:t>P</m:t>
+                    </m:r>
+                  </m:e>
+                  <m:sub>
+                    <m:r>
+                      <w:rPr>
+                        <w:rFonts w:ascii="Cambria Math" w:eastAsiaTheme="minorEastAsia" w:hAnsi="Cambria Math"/>
+                        <w:sz w:val="16"/>
+                        <w:szCs w:val="16"/>
+                      </w:rPr>
+                      <m:t>a</m:t>
+                    </m:r>
+                  </m:sub>
+                </m:sSub>
+                <m:r>
+                  <w:rPr>
+                    <w:rFonts w:ascii="Cambria Math" w:eastAsiaTheme="minorEastAsia" w:hAnsi="Cambria Math"/>
+                    <w:sz w:val="16"/>
+                    <w:szCs w:val="16"/>
+                  </w:rPr>
+                  <m:t>=(A+C)⨁(AC)</m:t>
+                </m:r>
+              </m:oMath>
+            </m:oMathPara>
+          </w:p>
+          <w:p>
+            <w:pPr>
+              <w:ind w:right="39"/>
+              <w:rPr>
+                <w:rFonts w:ascii="Verdana" w:eastAsiaTheme="minorEastAsia" w:hAnsi="Verdana"/>
+                <w:sz w:val="16"/>
+                <w:szCs w:val="16"/>
+              </w:rPr>
+            </w:pPr>
+            <w:r>
+              <w:rPr>
+                <w:rFonts w:ascii="Verdana" w:eastAsiaTheme="minorEastAsia" w:hAnsi="Verdana"/>
+                <w:sz w:val="16"/>
+                <w:szCs w:val="16"/>
+              </w:rPr>
+              <w:t>…</w:t>
+            </w:r>
+          </w:p>
+          <w:p>
+            <w:pPr>
+              <w:ind w:right="39"/>
+              <w:rPr>
+                <w:rFonts w:ascii="Verdana" w:eastAsiaTheme="minorEastAsia" w:hAnsi="Verdana"/>
+                <w:sz w:val="16"/>
+                <w:szCs w:val="16"/>
+              </w:rPr>
+            </w:pPr>
+            <m:oMathPara>
+              <m:oMathParaPr>
+                <m:jc m:val="left"/>
+              </m:oMathParaPr>
+              <m:oMath>
+                <m:sSub>
+                  <m:sSubPr>
+                    <m:ctrlPr>
+                      <w:rPr>
+                        <w:rFonts w:ascii="Cambria Math" w:eastAsiaTheme="minorEastAsia" w:hAnsi="Cambria Math"/>
+                        <w:i/>
+                        <w:sz w:val="16"/>
+                        <w:szCs w:val="16"/>
+                      </w:rPr>
+                    </m:ctrlPr>
+                  </m:sSubPr>
+                  <m:e>
+                    <m:r>
+                      <w:rPr>
+                        <w:rFonts w:ascii="Cambria Math" w:eastAsiaTheme="minorEastAsia" w:hAnsi="Cambria Math"/>
+                        <w:sz w:val="16"/>
+                        <w:szCs w:val="16"/>
+                      </w:rPr>
+                      <m:t>P</m:t>
+                    </m:r>
+                  </m:e>
+                  <m:sub>
+                    <m:r>
+                      <w:rPr>
+                        <w:rFonts w:ascii="Cambria Math" w:eastAsiaTheme="minorEastAsia" w:hAnsi="Cambria Math"/>
+                        <w:sz w:val="16"/>
+                        <w:szCs w:val="16"/>
+                      </w:rPr>
+                      <m:t>a</m:t>
+                    </m:r>
+                  </m:sub>
+                </m:sSub>
+                <m:r>
+                  <w:rPr>
+                    <w:rFonts w:ascii="Cambria Math" w:eastAsiaTheme="minorEastAsia" w:hAnsi="Cambria Math"/>
+                    <w:sz w:val="16"/>
+                    <w:szCs w:val="16"/>
+                  </w:rPr>
+                  <m:t>=A⨁C</m:t>
+                </m:r>
+              </m:oMath>
+            </m:oMathPara>
+          </w:p>
+          <w:p>
+            <w:pPr>
+              <w:rPr>
+                <w:rFonts w:ascii="Verdana" w:eastAsiaTheme="minorEastAsia" w:hAnsi="Verdana"/>
+                <w:sz w:val="19"/>
+                <w:szCs w:val="19"/>
+              </w:rPr>
+            </w:pPr>
+          </w:p>
+        </w:tc>
+        <w:tc>
+          <w:tcPr>
+            <w:tcW w:w="3672" w:type="dxa"/>
+          </w:tcPr>
+          <w:p>
+            <w:pPr>
+              <w:ind w:right="39"/>
+              <w:rPr>
+                <w:rFonts w:ascii="Verdana" w:eastAsiaTheme="minorEastAsia" w:hAnsi="Verdana"/>
+                <w:sz w:val="16"/>
+                <w:szCs w:val="16"/>
+              </w:rPr>
+            </w:pPr>
+            <m:oMathPara>
+              <m:oMathParaPr>
+                <m:jc m:val="left"/>
+              </m:oMathParaPr>
+              <m:oMath>
+                <m:sSub>
+                  <m:sSubPr>
+                    <m:ctrlPr>
+                      <w:rPr>
+                        <w:rFonts w:ascii="Cambria Math" w:hAnsi="Cambria Math"/>
+                        <w:i/>
+                        <w:sz w:val="16"/>
+                        <w:szCs w:val="16"/>
+                      </w:rPr>
+                    </m:ctrlPr>
+                  </m:sSubPr>
+                  <m:e>
+                    <m:r>
+                      <w:rPr>
+                        <w:rFonts w:ascii="Cambria Math" w:hAnsi="Cambria Math"/>
+                        <w:sz w:val="16"/>
+                        <w:szCs w:val="16"/>
+                      </w:rPr>
+                      <m:t>P</m:t>
+                    </m:r>
+                  </m:e>
+                  <m:sub>
+                    <m:r>
+                      <w:rPr>
+                        <w:rFonts w:ascii="Cambria Math" w:hAnsi="Cambria Math"/>
+                        <w:sz w:val="16"/>
+                        <w:szCs w:val="16"/>
+                      </w:rPr>
+                      <m:t>c</m:t>
+                    </m:r>
+                  </m:sub>
+                </m:sSub>
+                <m:r>
+                  <w:rPr>
+                    <w:rFonts w:ascii="Cambria Math" w:hAnsi="Cambria Math"/>
+                    <w:sz w:val="16"/>
+                    <w:szCs w:val="16"/>
+                  </w:rPr>
+                  <m:t>=</m:t>
+                </m:r>
+                <m:sSub>
+                  <m:sSubPr>
+                    <m:ctrlPr>
+                      <w:rPr>
+                        <w:rFonts w:ascii="Cambria Math" w:hAnsi="Cambria Math"/>
+                        <w:i/>
+                        <w:sz w:val="16"/>
+                        <w:szCs w:val="16"/>
+                      </w:rPr>
+                    </m:ctrlPr>
+                  </m:sSubPr>
+                  <m:e>
+                    <m:r>
+                      <w:rPr>
+                        <w:rFonts w:ascii="Cambria Math" w:hAnsi="Cambria Math"/>
+                        <w:sz w:val="16"/>
+                        <w:szCs w:val="16"/>
+                      </w:rPr>
+                      <m:t>P</m:t>
+                    </m:r>
+                  </m:e>
+                  <m:sub>
+                    <m:r>
+                      <w:rPr>
+                        <w:rFonts w:ascii="Cambria Math" w:hAnsi="Cambria Math"/>
+                        <w:sz w:val="16"/>
+                        <w:szCs w:val="16"/>
+                      </w:rPr>
+                      <m:t>c=T</m:t>
+                    </m:r>
+                  </m:sub>
+                </m:sSub>
+                <m:r>
+                  <w:rPr>
+                    <w:rFonts w:ascii="Cambria Math" w:hAnsi="Cambria Math"/>
+                    <w:sz w:val="16"/>
+                    <w:szCs w:val="16"/>
+                  </w:rPr>
+                  <m:t>⨁</m:t>
+                </m:r>
+                <m:sSub>
+                  <m:sSubPr>
+                    <m:ctrlPr>
+                      <w:rPr>
+                        <w:rFonts w:ascii="Cambria Math" w:hAnsi="Cambria Math"/>
+                        <w:i/>
+                        <w:sz w:val="16"/>
+                        <w:szCs w:val="16"/>
+                      </w:rPr>
+                    </m:ctrlPr>
+                  </m:sSubPr>
+                  <m:e>
+                    <m:r>
+                      <w:rPr>
+                        <w:rFonts w:ascii="Cambria Math" w:hAnsi="Cambria Math"/>
+                        <w:sz w:val="16"/>
+                        <w:szCs w:val="16"/>
+                      </w:rPr>
+                      <m:t>P</m:t>
+                    </m:r>
+                  </m:e>
+                  <m:sub>
+                    <m:r>
+                      <w:rPr>
+                        <w:rFonts w:ascii="Cambria Math" w:hAnsi="Cambria Math"/>
+                        <w:sz w:val="16"/>
+                        <w:szCs w:val="16"/>
+                      </w:rPr>
+                      <m:t>c=F</m:t>
+                    </m:r>
+                  </m:sub>
+                </m:sSub>
+              </m:oMath>
+            </m:oMathPara>
+          </w:p>
+          <w:p>
+            <w:pPr>
+              <w:ind w:right="39"/>
+              <w:rPr>
+                <w:rFonts w:ascii="Verdana" w:eastAsiaTheme="minorEastAsia" w:hAnsi="Verdana"/>
+                <w:sz w:val="16"/>
+                <w:szCs w:val="16"/>
+              </w:rPr>
+            </w:pPr>
+            <m:oMathPara>
+              <m:oMathParaPr>
+                <m:jc m:val="left"/>
+              </m:oMathParaPr>
+              <m:oMath>
+                <m:sSub>
+                  <m:sSubPr>
+                    <m:ctrlPr>
+                      <w:rPr>
+                        <w:rFonts w:ascii="Cambria Math" w:eastAsiaTheme="minorEastAsia" w:hAnsi="Cambria Math"/>
+                        <w:i/>
+                        <w:sz w:val="16"/>
+                        <w:szCs w:val="16"/>
+                      </w:rPr>
+                    </m:ctrlPr>
+                  </m:sSubPr>
+                  <m:e>
+                    <m:r>
+                      <w:rPr>
+                        <w:rFonts w:ascii="Cambria Math" w:eastAsiaTheme="minorEastAsia" w:hAnsi="Cambria Math"/>
+                        <w:sz w:val="16"/>
+                        <w:szCs w:val="16"/>
+                      </w:rPr>
+                      <m:t>P</m:t>
+                    </m:r>
+                  </m:e>
+                  <m:sub>
+                    <m:r>
+                      <w:rPr>
+                        <w:rFonts w:ascii="Cambria Math" w:eastAsiaTheme="minorEastAsia" w:hAnsi="Cambria Math"/>
+                        <w:sz w:val="16"/>
+                        <w:szCs w:val="16"/>
+                      </w:rPr>
+                      <m:t>a</m:t>
+                    </m:r>
+                  </m:sub>
+                </m:sSub>
+                <m:r>
+                  <w:rPr>
+                    <w:rFonts w:ascii="Cambria Math" w:eastAsiaTheme="minorEastAsia" w:hAnsi="Cambria Math"/>
+                    <w:sz w:val="16"/>
+                    <w:szCs w:val="16"/>
+                  </w:rPr>
+                  <m:t>=</m:t>
+                </m:r>
+                <m:d>
+                  <m:dPr>
+                    <m:ctrlPr>
+                      <w:rPr>
+                        <w:rFonts w:ascii="Cambria Math" w:eastAsiaTheme="minorEastAsia" w:hAnsi="Cambria Math"/>
+                        <w:i/>
+                        <w:sz w:val="16"/>
+                        <w:szCs w:val="16"/>
+                      </w:rPr>
+                    </m:ctrlPr>
+                  </m:dPr>
+                  <m:e>
+                    <m:r>
+                      <w:rPr>
+                        <w:rFonts w:ascii="Cambria Math" w:eastAsiaTheme="minorEastAsia" w:hAnsi="Cambria Math"/>
+                        <w:sz w:val="16"/>
+                        <w:szCs w:val="16"/>
+                      </w:rPr>
+                      <m:t>AB</m:t>
+                    </m:r>
+                  </m:e>
+                </m:d>
+                <m:r>
+                  <w:rPr>
+                    <w:rFonts w:ascii="Cambria Math" w:eastAsiaTheme="minorEastAsia" w:hAnsi="Cambria Math"/>
+                    <w:sz w:val="16"/>
+                    <w:szCs w:val="16"/>
+                  </w:rPr>
+                  <m:t>+</m:t>
+                </m:r>
+                <m:d>
+                  <m:dPr>
+                    <m:ctrlPr>
+                      <w:rPr>
+                        <w:rFonts w:ascii="Cambria Math" w:eastAsiaTheme="minorEastAsia" w:hAnsi="Cambria Math"/>
+                        <w:i/>
+                        <w:sz w:val="16"/>
+                        <w:szCs w:val="16"/>
+                      </w:rPr>
+                    </m:ctrlPr>
+                  </m:dPr>
+                  <m:e>
+                    <m:r>
+                      <w:rPr>
+                        <w:rFonts w:ascii="Cambria Math" w:eastAsiaTheme="minorEastAsia" w:hAnsi="Cambria Math"/>
+                        <w:sz w:val="16"/>
+                        <w:szCs w:val="16"/>
+                      </w:rPr>
+                      <m:t>AT</m:t>
+                    </m:r>
+                  </m:e>
+                </m:d>
+                <m:r>
+                  <w:rPr>
+                    <w:rFonts w:ascii="Cambria Math" w:eastAsiaTheme="minorEastAsia" w:hAnsi="Cambria Math"/>
+                    <w:sz w:val="16"/>
+                    <w:szCs w:val="16"/>
+                  </w:rPr>
+                  <m:t>+(BT)⨁</m:t>
+                </m:r>
+                <m:d>
+                  <m:dPr>
+                    <m:ctrlPr>
+                      <w:rPr>
+                        <w:rFonts w:ascii="Cambria Math" w:eastAsiaTheme="minorEastAsia" w:hAnsi="Cambria Math"/>
+                        <w:i/>
+                        <w:sz w:val="16"/>
+                        <w:szCs w:val="16"/>
+                      </w:rPr>
+                    </m:ctrlPr>
+                  </m:dPr>
+                  <m:e>
+                    <m:r>
+                      <w:rPr>
+                        <w:rFonts w:ascii="Cambria Math" w:eastAsiaTheme="minorEastAsia" w:hAnsi="Cambria Math"/>
+                        <w:sz w:val="16"/>
+                        <w:szCs w:val="16"/>
+                      </w:rPr>
+                      <m:t>AB</m:t>
+                    </m:r>
+                  </m:e>
+                </m:d>
+                <m:r>
+                  <w:rPr>
+                    <w:rFonts w:ascii="Cambria Math" w:eastAsiaTheme="minorEastAsia" w:hAnsi="Cambria Math"/>
+                    <w:sz w:val="16"/>
+                    <w:szCs w:val="16"/>
+                  </w:rPr>
+                  <m:t>+</m:t>
+                </m:r>
+                <m:d>
+                  <m:dPr>
+                    <m:ctrlPr>
+                      <w:rPr>
+                        <w:rFonts w:ascii="Cambria Math" w:eastAsiaTheme="minorEastAsia" w:hAnsi="Cambria Math"/>
+                        <w:i/>
+                        <w:sz w:val="16"/>
+                        <w:szCs w:val="16"/>
+                      </w:rPr>
+                    </m:ctrlPr>
+                  </m:dPr>
+                  <m:e>
+                    <m:r>
+                      <w:rPr>
+                        <w:rFonts w:ascii="Cambria Math" w:eastAsiaTheme="minorEastAsia" w:hAnsi="Cambria Math"/>
+                        <w:sz w:val="16"/>
+                        <w:szCs w:val="16"/>
+                      </w:rPr>
+                      <m:t>AF</m:t>
+                    </m:r>
+                  </m:e>
+                </m:d>
+                <m:r>
+                  <w:rPr>
+                    <w:rFonts w:ascii="Cambria Math" w:eastAsiaTheme="minorEastAsia" w:hAnsi="Cambria Math"/>
+                    <w:sz w:val="16"/>
+                    <w:szCs w:val="16"/>
+                  </w:rPr>
+                  <m:t>+(BF)</m:t>
+                </m:r>
+              </m:oMath>
+            </m:oMathPara>
+          </w:p>
+          <w:p>
+            <w:pPr>
+              <w:ind w:right="39"/>
+              <w:rPr>
+                <w:rFonts w:ascii="Verdana" w:eastAsiaTheme="minorEastAsia" w:hAnsi="Verdana"/>
+                <w:sz w:val="16"/>
+                <w:szCs w:val="16"/>
+              </w:rPr>
+            </w:pPr>
+            <m:oMathPara>
+              <m:oMathParaPr>
+                <m:jc m:val="left"/>
+              </m:oMathParaPr>
+              <m:oMath>
+                <m:sSub>
+                  <m:sSubPr>
+                    <m:ctrlPr>
+                      <w:rPr>
+                        <w:rFonts w:ascii="Cambria Math" w:eastAsiaTheme="minorEastAsia" w:hAnsi="Cambria Math"/>
+                        <w:i/>
+                        <w:sz w:val="16"/>
+                        <w:szCs w:val="16"/>
+                      </w:rPr>
+                    </m:ctrlPr>
+                  </m:sSubPr>
+                  <m:e>
+                    <m:r>
+                      <w:rPr>
+                        <w:rFonts w:ascii="Cambria Math" w:eastAsiaTheme="minorEastAsia" w:hAnsi="Cambria Math"/>
+                        <w:sz w:val="16"/>
+                        <w:szCs w:val="16"/>
+                      </w:rPr>
+                      <m:t>P</m:t>
+                    </m:r>
+                  </m:e>
+                  <m:sub>
+                    <m:r>
+                      <w:rPr>
+                        <w:rFonts w:ascii="Cambria Math" w:eastAsiaTheme="minorEastAsia" w:hAnsi="Cambria Math"/>
+                        <w:sz w:val="16"/>
+                        <w:szCs w:val="16"/>
+                      </w:rPr>
+                      <m:t>a</m:t>
+                    </m:r>
+                  </m:sub>
+                </m:sSub>
+                <m:r>
+                  <w:rPr>
+                    <w:rFonts w:ascii="Cambria Math" w:eastAsiaTheme="minorEastAsia" w:hAnsi="Cambria Math"/>
+                    <w:sz w:val="16"/>
+                    <w:szCs w:val="16"/>
+                  </w:rPr>
+                  <m:t>=</m:t>
+                </m:r>
+                <m:d>
+                  <m:dPr>
+                    <m:ctrlPr>
+                      <w:rPr>
+                        <w:rFonts w:ascii="Cambria Math" w:eastAsiaTheme="minorEastAsia" w:hAnsi="Cambria Math"/>
+                        <w:i/>
+                        <w:sz w:val="16"/>
+                        <w:szCs w:val="16"/>
+                      </w:rPr>
+                    </m:ctrlPr>
+                  </m:dPr>
+                  <m:e>
+                    <m:r>
+                      <w:rPr>
+                        <w:rFonts w:ascii="Cambria Math" w:eastAsiaTheme="minorEastAsia" w:hAnsi="Cambria Math"/>
+                        <w:sz w:val="16"/>
+                        <w:szCs w:val="16"/>
+                      </w:rPr>
+                      <m:t>AB</m:t>
+                    </m:r>
+                  </m:e>
+                </m:d>
+                <m:r>
+                  <w:rPr>
+                    <w:rFonts w:ascii="Cambria Math" w:eastAsiaTheme="minorEastAsia" w:hAnsi="Cambria Math"/>
+                    <w:sz w:val="16"/>
+                    <w:szCs w:val="16"/>
+                  </w:rPr>
+                  <m:t>+A+B⨁</m:t>
+                </m:r>
+                <m:d>
+                  <m:dPr>
+                    <m:ctrlPr>
+                      <w:rPr>
+                        <w:rFonts w:ascii="Cambria Math" w:eastAsiaTheme="minorEastAsia" w:hAnsi="Cambria Math"/>
+                        <w:i/>
+                        <w:sz w:val="16"/>
+                        <w:szCs w:val="16"/>
+                      </w:rPr>
+                    </m:ctrlPr>
+                  </m:dPr>
+                  <m:e>
+                    <m:r>
+                      <w:rPr>
+                        <w:rFonts w:ascii="Cambria Math" w:eastAsiaTheme="minorEastAsia" w:hAnsi="Cambria Math"/>
+                        <w:sz w:val="16"/>
+                        <w:szCs w:val="16"/>
+                      </w:rPr>
+                      <m:t>AB</m:t>
+                    </m:r>
+                  </m:e>
+                </m:d>
+                <m:r>
+                  <w:rPr>
+                    <w:rFonts w:ascii="Cambria Math" w:eastAsiaTheme="minorEastAsia" w:hAnsi="Cambria Math"/>
+                    <w:sz w:val="16"/>
+                    <w:szCs w:val="16"/>
+                  </w:rPr>
+                  <m:t>+F+F</m:t>
+                </m:r>
+              </m:oMath>
+            </m:oMathPara>
+          </w:p>
+          <w:p>
+            <w:pPr>
+              <w:ind w:right="39"/>
+              <w:rPr>
+                <w:rFonts w:ascii="Verdana" w:eastAsiaTheme="minorEastAsia" w:hAnsi="Verdana"/>
+                <w:sz w:val="16"/>
+                <w:szCs w:val="16"/>
+              </w:rPr>
+            </w:pPr>
+            <m:oMathPara>
+              <m:oMathParaPr>
+                <m:jc m:val="left"/>
+              </m:oMathParaPr>
+              <m:oMath>
+                <m:sSub>
+                  <m:sSubPr>
+                    <m:ctrlPr>
+                      <w:rPr>
+                        <w:rFonts w:ascii="Cambria Math" w:eastAsiaTheme="minorEastAsia" w:hAnsi="Cambria Math"/>
+                        <w:i/>
+                        <w:sz w:val="16"/>
+                        <w:szCs w:val="16"/>
+                      </w:rPr>
+                    </m:ctrlPr>
+                  </m:sSubPr>
+                  <m:e>
+                    <m:r>
+                      <w:rPr>
+                        <w:rFonts w:ascii="Cambria Math" w:eastAsiaTheme="minorEastAsia" w:hAnsi="Cambria Math"/>
+                        <w:sz w:val="16"/>
+                        <w:szCs w:val="16"/>
+                      </w:rPr>
+                      <m:t>P</m:t>
+                    </m:r>
+                  </m:e>
+                  <m:sub>
+                    <m:r>
+                      <w:rPr>
+                        <w:rFonts w:ascii="Cambria Math" w:eastAsiaTheme="minorEastAsia" w:hAnsi="Cambria Math"/>
+                        <w:sz w:val="16"/>
+                        <w:szCs w:val="16"/>
+                      </w:rPr>
+                      <m:t>a</m:t>
+                    </m:r>
+                  </m:sub>
+                </m:sSub>
+                <m:r>
+                  <w:rPr>
+                    <w:rFonts w:ascii="Cambria Math" w:eastAsiaTheme="minorEastAsia" w:hAnsi="Cambria Math"/>
+                    <w:sz w:val="16"/>
+                    <w:szCs w:val="16"/>
+                  </w:rPr>
+                  <m:t>=(A+B)⨁</m:t>
+                </m:r>
+                <m:d>
+                  <m:dPr>
+                    <m:ctrlPr>
+                      <w:rPr>
+                        <w:rFonts w:ascii="Cambria Math" w:eastAsiaTheme="minorEastAsia" w:hAnsi="Cambria Math"/>
+                        <w:i/>
+                        <w:sz w:val="16"/>
+                        <w:szCs w:val="16"/>
+                      </w:rPr>
+                    </m:ctrlPr>
+                  </m:dPr>
+                  <m:e>
+                    <m:r>
+                      <w:rPr>
+                        <w:rFonts w:ascii="Cambria Math" w:eastAsiaTheme="minorEastAsia" w:hAnsi="Cambria Math"/>
+                        <w:sz w:val="16"/>
+                        <w:szCs w:val="16"/>
+                      </w:rPr>
+                      <m:t>AB</m:t>
+                    </m:r>
+                  </m:e>
+                </m:d>
+              </m:oMath>
+            </m:oMathPara>
+          </w:p>
+          <w:p>
+            <w:pPr>
+              <w:ind w:right="39"/>
+              <w:rPr>
+                <w:rFonts w:ascii="Verdana" w:eastAsiaTheme="minorEastAsia" w:hAnsi="Verdana"/>
+                <w:sz w:val="16"/>
+                <w:szCs w:val="16"/>
+              </w:rPr>
+            </w:pPr>
+            <w:r>
+              <w:rPr>
+                <w:rFonts w:ascii="Verdana" w:eastAsiaTheme="minorEastAsia" w:hAnsi="Verdana"/>
+                <w:sz w:val="16"/>
+                <w:szCs w:val="16"/>
+              </w:rPr>
+              <w:t>…</w:t>
+            </w:r>
+          </w:p>
+          <w:p>
+            <w:pPr>
+              <w:ind w:right="39"/>
+              <w:rPr>
+                <w:rFonts w:ascii="Verdana" w:eastAsiaTheme="minorEastAsia" w:hAnsi="Verdana"/>
+                <w:sz w:val="16"/>
+                <w:szCs w:val="16"/>
+              </w:rPr>
+            </w:pPr>
+            <m:oMathPara>
+              <m:oMathParaPr>
+                <m:jc m:val="left"/>
+              </m:oMathParaPr>
+              <m:oMath>
+                <m:sSub>
+                  <m:sSubPr>
+                    <m:ctrlPr>
+                      <w:rPr>
+                        <w:rFonts w:ascii="Cambria Math" w:eastAsiaTheme="minorEastAsia" w:hAnsi="Cambria Math"/>
+                        <w:i/>
+                        <w:sz w:val="16"/>
+                        <w:szCs w:val="16"/>
+                      </w:rPr>
+                    </m:ctrlPr>
+                  </m:sSubPr>
+                  <m:e>
+                    <m:r>
+                      <w:rPr>
+                        <w:rFonts w:ascii="Cambria Math" w:eastAsiaTheme="minorEastAsia" w:hAnsi="Cambria Math"/>
+                        <w:sz w:val="16"/>
+                        <w:szCs w:val="16"/>
+                      </w:rPr>
+                      <m:t>P</m:t>
+                    </m:r>
+                  </m:e>
+                  <m:sub>
+                    <m:r>
+                      <w:rPr>
+                        <w:rFonts w:ascii="Cambria Math" w:eastAsiaTheme="minorEastAsia" w:hAnsi="Cambria Math"/>
+                        <w:sz w:val="16"/>
+                        <w:szCs w:val="16"/>
+                      </w:rPr>
+                      <m:t>a</m:t>
+                    </m:r>
+                  </m:sub>
+                </m:sSub>
+                <m:r>
+                  <w:rPr>
+                    <w:rFonts w:ascii="Cambria Math" w:eastAsiaTheme="minorEastAsia" w:hAnsi="Cambria Math"/>
+                    <w:sz w:val="16"/>
+                    <w:szCs w:val="16"/>
+                  </w:rPr>
+                  <m:t>=A⨁B</m:t>
+                </m:r>
+              </m:oMath>
+            </m:oMathPara>
+          </w:p>
+          <w:p>
+            <w:pPr>
+              <w:rPr>
+                <w:rFonts w:ascii="Verdana" w:eastAsiaTheme="minorEastAsia" w:hAnsi="Verdana"/>
+                <w:sz w:val="19"/>
+                <w:szCs w:val="19"/>
+              </w:rPr>
+            </w:pPr>
+          </w:p>
+        </w:tc>
+      </w:tr>
+    </w:tbl>
+    <w:p>
+      <w:pPr>
+        <w:rPr>
+          <w:rFonts w:ascii="Verdana" w:eastAsiaTheme="minorEastAsia" w:hAnsi="Verdana"/>
+          <w:sz w:val="19"/>
+          <w:szCs w:val="19"/>
+        </w:rPr>
+      </w:pPr>
     </w:p>
     <w:p>
       <w:pPr>
         <w:rPr>
-          <w:rFonts w:ascii="Verdana" w:eastAsiaTheme="minorEastAsia" w:hAnsi="Verdana"/>
-          <w:sz w:val="19"/>
-          <w:szCs w:val="19"/>
-        </w:rPr>
-      </w:pPr>
-      <m:oMathPara>
-        <m:oMath>
-          <m:sSub>
-            <m:sSubPr>
-              <m:ctrlPr>
-                <w:rPr>
-                  <w:rFonts w:ascii="Cambria Math" w:eastAsiaTheme="minorEastAsia" w:hAnsi="Cambria Math"/>
-                  <w:i/>
-                  <w:sz w:val="19"/>
-                  <w:szCs w:val="19"/>
-                </w:rPr>
-              </m:ctrlPr>
-            </m:sSubPr>
-            <m:e>
-              <m:r>
-                <w:rPr>
-                  <w:rFonts w:ascii="Cambria Math" w:eastAsiaTheme="minorEastAsia" w:hAnsi="Cambria Math"/>
-                  <w:sz w:val="19"/>
-                  <w:szCs w:val="19"/>
-                </w:rPr>
-                <m:t>P</m:t>
-              </m:r>
-            </m:e>
-            <m:sub>
-              <m:r>
-                <w:rPr>
-                  <w:rFonts w:ascii="Cambria Math" w:eastAsiaTheme="minorEastAsia" w:hAnsi="Cambria Math"/>
-                  <w:sz w:val="19"/>
-                  <w:szCs w:val="19"/>
-                </w:rPr>
-                <m:t>a</m:t>
-              </m:r>
-            </m:sub>
-          </m:sSub>
-          <m:r>
-            <w:rPr>
-              <w:rFonts w:ascii="Cambria Math" w:eastAsiaTheme="minorEastAsia" w:hAnsi="Cambria Math"/>
-              <w:sz w:val="19"/>
-              <w:szCs w:val="19"/>
-            </w:rPr>
-            <m:t>=</m:t>
-          </m:r>
-          <m:d>
-            <m:dPr>
-              <m:ctrlPr>
-                <w:rPr>
-                  <w:rFonts w:ascii="Cambria Math" w:eastAsiaTheme="minorEastAsia" w:hAnsi="Cambria Math"/>
-                  <w:i/>
-                  <w:sz w:val="19"/>
-                  <w:szCs w:val="19"/>
-                </w:rPr>
-              </m:ctrlPr>
-            </m:dPr>
-            <m:e>
-              <m:r>
-                <w:rPr>
-                  <w:rFonts w:ascii="Cambria Math" w:eastAsiaTheme="minorEastAsia" w:hAnsi="Cambria Math"/>
-                  <w:sz w:val="19"/>
-                  <w:szCs w:val="19"/>
-                </w:rPr>
-                <m:t>TB</m:t>
-              </m:r>
-            </m:e>
-          </m:d>
-          <m:r>
-            <w:rPr>
-              <w:rFonts w:ascii="Cambria Math" w:eastAsiaTheme="minorEastAsia" w:hAnsi="Cambria Math"/>
-              <w:sz w:val="19"/>
-              <w:szCs w:val="19"/>
-            </w:rPr>
-            <m:t>+</m:t>
-          </m:r>
-          <m:d>
-            <m:dPr>
-              <m:ctrlPr>
-                <w:rPr>
-                  <w:rFonts w:ascii="Cambria Math" w:eastAsiaTheme="minorEastAsia" w:hAnsi="Cambria Math"/>
-                  <w:i/>
-                  <w:sz w:val="19"/>
-                  <w:szCs w:val="19"/>
-                </w:rPr>
-              </m:ctrlPr>
-            </m:dPr>
-            <m:e>
-              <m:r>
-                <w:rPr>
-                  <w:rFonts w:ascii="Cambria Math" w:eastAsiaTheme="minorEastAsia" w:hAnsi="Cambria Math"/>
-                  <w:sz w:val="19"/>
-                  <w:szCs w:val="19"/>
-                </w:rPr>
-                <m:t>TC</m:t>
-              </m:r>
-            </m:e>
-          </m:d>
-          <m:r>
-            <w:rPr>
-              <w:rFonts w:ascii="Cambria Math" w:eastAsiaTheme="minorEastAsia" w:hAnsi="Cambria Math"/>
-              <w:sz w:val="19"/>
-              <w:szCs w:val="19"/>
-            </w:rPr>
-            <m:t>+(BC)⨁</m:t>
-          </m:r>
-          <m:d>
-            <m:dPr>
-              <m:ctrlPr>
-                <w:rPr>
-                  <w:rFonts w:ascii="Cambria Math" w:eastAsiaTheme="minorEastAsia" w:hAnsi="Cambria Math"/>
-                  <w:i/>
-                  <w:sz w:val="19"/>
-                  <w:szCs w:val="19"/>
-                </w:rPr>
-              </m:ctrlPr>
-            </m:dPr>
-            <m:e>
-              <m:r>
-                <w:rPr>
-                  <w:rFonts w:ascii="Cambria Math" w:eastAsiaTheme="minorEastAsia" w:hAnsi="Cambria Math"/>
-                  <w:sz w:val="19"/>
-                  <w:szCs w:val="19"/>
-                </w:rPr>
-                <m:t>FB</m:t>
-              </m:r>
-            </m:e>
-          </m:d>
-          <m:r>
-            <w:rPr>
-              <w:rFonts w:ascii="Cambria Math" w:eastAsiaTheme="minorEastAsia" w:hAnsi="Cambria Math"/>
-              <w:sz w:val="19"/>
-              <w:szCs w:val="19"/>
-            </w:rPr>
-            <m:t>+</m:t>
-          </m:r>
-          <m:d>
-            <m:dPr>
-              <m:ctrlPr>
-                <w:rPr>
-                  <w:rFonts w:ascii="Cambria Math" w:eastAsiaTheme="minorEastAsia" w:hAnsi="Cambria Math"/>
-                  <w:i/>
-                  <w:sz w:val="19"/>
-                  <w:szCs w:val="19"/>
-                </w:rPr>
-              </m:ctrlPr>
-            </m:dPr>
-            <m:e>
-              <m:r>
-                <w:rPr>
-                  <w:rFonts w:ascii="Cambria Math" w:eastAsiaTheme="minorEastAsia" w:hAnsi="Cambria Math"/>
-                  <w:sz w:val="19"/>
-                  <w:szCs w:val="19"/>
-                </w:rPr>
-                <m:t>FC</m:t>
-              </m:r>
-            </m:e>
-          </m:d>
-          <m:r>
-            <w:rPr>
-              <w:rFonts w:ascii="Cambria Math" w:eastAsiaTheme="minorEastAsia" w:hAnsi="Cambria Math"/>
-              <w:sz w:val="19"/>
-              <w:szCs w:val="19"/>
-            </w:rPr>
-            <m:t>+(BC)</m:t>
-          </m:r>
-        </m:oMath>
-      </m:oMathPara>
-    </w:p>
-    <w:p>
-      <w:pPr>
-        <w:rPr>
-          <w:rFonts w:ascii="Verdana" w:eastAsiaTheme="minorEastAsia" w:hAnsi="Verdana"/>
-          <w:sz w:val="19"/>
-          <w:szCs w:val="19"/>
-        </w:rPr>
-      </w:pPr>
-      <m:oMathPara>
-        <m:oMath>
-          <m:sSub>
-            <m:sSubPr>
-              <m:ctrlPr>
-                <w:rPr>
-                  <w:rFonts w:ascii="Cambria Math" w:eastAsiaTheme="minorEastAsia" w:hAnsi="Cambria Math"/>
-                  <w:i/>
-                  <w:sz w:val="19"/>
-                  <w:szCs w:val="19"/>
-                </w:rPr>
-              </m:ctrlPr>
-            </m:sSubPr>
-            <m:e>
-              <m:r>
-                <w:rPr>
-                  <w:rFonts w:ascii="Cambria Math" w:eastAsiaTheme="minorEastAsia" w:hAnsi="Cambria Math"/>
-                  <w:sz w:val="19"/>
-                  <w:szCs w:val="19"/>
-                </w:rPr>
-                <m:t>P</m:t>
-              </m:r>
-            </m:e>
-            <m:sub>
-              <m:r>
-                <w:rPr>
-                  <w:rFonts w:ascii="Cambria Math" w:eastAsiaTheme="minorEastAsia" w:hAnsi="Cambria Math"/>
-                  <w:sz w:val="19"/>
-                  <w:szCs w:val="19"/>
-                </w:rPr>
-                <m:t>a</m:t>
-              </m:r>
-            </m:sub>
-          </m:sSub>
-          <m:r>
-            <w:rPr>
-              <w:rFonts w:ascii="Cambria Math" w:eastAsiaTheme="minorEastAsia" w:hAnsi="Cambria Math"/>
-              <w:sz w:val="19"/>
-              <w:szCs w:val="19"/>
-            </w:rPr>
-            <m:t>=B+C+</m:t>
-          </m:r>
-          <m:d>
-            <m:dPr>
-              <m:ctrlPr>
-                <w:rPr>
-                  <w:rFonts w:ascii="Cambria Math" w:eastAsiaTheme="minorEastAsia" w:hAnsi="Cambria Math"/>
-                  <w:i/>
-                  <w:sz w:val="19"/>
-                  <w:szCs w:val="19"/>
-                </w:rPr>
-              </m:ctrlPr>
-            </m:dPr>
-            <m:e>
-              <m:r>
-                <w:rPr>
-                  <w:rFonts w:ascii="Cambria Math" w:eastAsiaTheme="minorEastAsia" w:hAnsi="Cambria Math"/>
-                  <w:sz w:val="19"/>
-                  <w:szCs w:val="19"/>
-                </w:rPr>
-                <m:t>BC</m:t>
-              </m:r>
-            </m:e>
-          </m:d>
-          <m:r>
-            <w:rPr>
-              <w:rFonts w:ascii="Cambria Math" w:eastAsiaTheme="minorEastAsia" w:hAnsi="Cambria Math"/>
-              <w:sz w:val="19"/>
-              <w:szCs w:val="19"/>
-            </w:rPr>
-            <m:t>⨁F+F+</m:t>
-          </m:r>
-          <m:d>
-            <m:dPr>
-              <m:ctrlPr>
-                <w:rPr>
-                  <w:rFonts w:ascii="Cambria Math" w:eastAsiaTheme="minorEastAsia" w:hAnsi="Cambria Math"/>
-                  <w:i/>
-                  <w:sz w:val="19"/>
-                  <w:szCs w:val="19"/>
-                </w:rPr>
-              </m:ctrlPr>
-            </m:dPr>
-            <m:e>
-              <m:r>
-                <w:rPr>
-                  <w:rFonts w:ascii="Cambria Math" w:eastAsiaTheme="minorEastAsia" w:hAnsi="Cambria Math"/>
-                  <w:sz w:val="19"/>
-                  <w:szCs w:val="19"/>
-                </w:rPr>
-                <m:t>BC</m:t>
-              </m:r>
-            </m:e>
-          </m:d>
-        </m:oMath>
-      </m:oMathPara>
-    </w:p>
-    <w:p>
-      <w:pPr>
-        <w:rPr>
-          <w:rFonts w:ascii="Verdana" w:eastAsiaTheme="minorEastAsia" w:hAnsi="Verdana"/>
-          <w:sz w:val="19"/>
-          <w:szCs w:val="19"/>
-        </w:rPr>
-      </w:pPr>
-      <m:oMathPara>
-        <m:oMath>
-          <m:sSub>
-            <m:sSubPr>
-              <m:ctrlPr>
-                <w:rPr>
-                  <w:rFonts w:ascii="Cambria Math" w:eastAsiaTheme="minorEastAsia" w:hAnsi="Cambria Math"/>
-                  <w:i/>
-                  <w:sz w:val="19"/>
-                  <w:szCs w:val="19"/>
-                </w:rPr>
-              </m:ctrlPr>
-            </m:sSubPr>
-            <m:e>
-              <m:r>
-                <w:rPr>
-                  <w:rFonts w:ascii="Cambria Math" w:eastAsiaTheme="minorEastAsia" w:hAnsi="Cambria Math"/>
-                  <w:sz w:val="19"/>
-                  <w:szCs w:val="19"/>
-                </w:rPr>
-                <m:t>P</m:t>
-              </m:r>
-            </m:e>
-            <m:sub>
-              <m:r>
-                <w:rPr>
-                  <w:rFonts w:ascii="Cambria Math" w:eastAsiaTheme="minorEastAsia" w:hAnsi="Cambria Math"/>
-                  <w:sz w:val="19"/>
-                  <w:szCs w:val="19"/>
-                </w:rPr>
-                <m:t>a</m:t>
-              </m:r>
-            </m:sub>
-          </m:sSub>
-          <m:r>
-            <w:rPr>
-              <w:rFonts w:ascii="Cambria Math" w:eastAsiaTheme="minorEastAsia" w:hAnsi="Cambria Math"/>
-              <w:sz w:val="19"/>
-              <w:szCs w:val="19"/>
-            </w:rPr>
-            <m:t>=(B+C)⨁(BC)</m:t>
-          </m:r>
-        </m:oMath>
-      </m:oMathPara>
-    </w:p>
-    <w:p>
-      <w:pPr>
-        <w:rPr>
-          <w:rFonts w:ascii="Verdana" w:eastAsiaTheme="minorEastAsia" w:hAnsi="Verdana"/>
-          <w:sz w:val="19"/>
-          <w:szCs w:val="19"/>
-        </w:rPr>
-      </w:pPr>
-    </w:p>
-    <w:p>
-      <w:pPr>
-        <w:rPr>
-          <w:rFonts w:ascii="Verdana" w:eastAsiaTheme="minorEastAsia" w:hAnsi="Verdana"/>
-          <w:sz w:val="19"/>
-          <w:szCs w:val="19"/>
-        </w:rPr>
-      </w:pPr>
-      <m:oMathPara>
-        <m:oMath>
-          <m:sSub>
-            <m:sSubPr>
-              <m:ctrlPr>
-                <w:rPr>
-                  <w:rFonts w:ascii="Cambria Math" w:hAnsi="Cambria Math"/>
-                  <w:i/>
-                  <w:sz w:val="19"/>
-                  <w:szCs w:val="19"/>
-                </w:rPr>
-              </m:ctrlPr>
-            </m:sSubPr>
-            <m:e>
-              <m:r>
-                <w:rPr>
-                  <w:rFonts w:ascii="Cambria Math" w:hAnsi="Cambria Math"/>
-                  <w:sz w:val="19"/>
-                  <w:szCs w:val="19"/>
-                </w:rPr>
-                <m:t>P</m:t>
-              </m:r>
-            </m:e>
-            <m:sub>
-              <m:r>
-                <w:rPr>
-                  <w:rFonts w:ascii="Cambria Math" w:hAnsi="Cambria Math"/>
-                  <w:sz w:val="19"/>
-                  <w:szCs w:val="19"/>
-                </w:rPr>
-                <m:t>b</m:t>
-              </m:r>
-            </m:sub>
-          </m:sSub>
-          <m:r>
-            <w:rPr>
-              <w:rFonts w:ascii="Cambria Math" w:hAnsi="Cambria Math"/>
-              <w:sz w:val="19"/>
-              <w:szCs w:val="19"/>
-            </w:rPr>
-            <m:t>=</m:t>
-          </m:r>
-          <m:sSub>
-            <m:sSubPr>
-              <m:ctrlPr>
-                <w:rPr>
-                  <w:rFonts w:ascii="Cambria Math" w:hAnsi="Cambria Math"/>
-                  <w:i/>
-                  <w:sz w:val="19"/>
-                  <w:szCs w:val="19"/>
-                </w:rPr>
-              </m:ctrlPr>
-            </m:sSubPr>
-            <m:e>
-              <m:r>
-                <w:rPr>
-                  <w:rFonts w:ascii="Cambria Math" w:hAnsi="Cambria Math"/>
-                  <w:sz w:val="19"/>
-                  <w:szCs w:val="19"/>
-                </w:rPr>
-                <m:t>P</m:t>
-              </m:r>
-            </m:e>
-            <m:sub>
-              <m:r>
-                <w:rPr>
-                  <w:rFonts w:ascii="Cambria Math" w:hAnsi="Cambria Math"/>
-                  <w:sz w:val="19"/>
-                  <w:szCs w:val="19"/>
-                </w:rPr>
-                <m:t>b=T</m:t>
-              </m:r>
-            </m:sub>
-          </m:sSub>
-          <m:r>
-            <w:rPr>
-              <w:rFonts w:ascii="Cambria Math" w:hAnsi="Cambria Math"/>
-              <w:sz w:val="19"/>
-              <w:szCs w:val="19"/>
-            </w:rPr>
-            <m:t>⨁</m:t>
-          </m:r>
-          <m:sSub>
-            <m:sSubPr>
-              <m:ctrlPr>
-                <w:rPr>
-                  <w:rFonts w:ascii="Cambria Math" w:hAnsi="Cambria Math"/>
-                  <w:i/>
-                  <w:sz w:val="19"/>
-                  <w:szCs w:val="19"/>
-                </w:rPr>
-              </m:ctrlPr>
-            </m:sSubPr>
-            <m:e>
-              <m:r>
-                <w:rPr>
-                  <w:rFonts w:ascii="Cambria Math" w:hAnsi="Cambria Math"/>
-                  <w:sz w:val="19"/>
-                  <w:szCs w:val="19"/>
-                </w:rPr>
-                <m:t>P</m:t>
-              </m:r>
-            </m:e>
-            <m:sub>
-              <m:r>
-                <w:rPr>
-                  <w:rFonts w:ascii="Cambria Math" w:hAnsi="Cambria Math"/>
-                  <w:sz w:val="19"/>
-                  <w:szCs w:val="19"/>
-                </w:rPr>
-                <m:t>b=F</m:t>
-              </m:r>
-            </m:sub>
-          </m:sSub>
-        </m:oMath>
-      </m:oMathPara>
-    </w:p>
-    <w:p>
-      <w:pPr>
-        <w:rPr>
-          <w:rFonts w:ascii="Verdana" w:eastAsiaTheme="minorEastAsia" w:hAnsi="Verdana"/>
-          <w:sz w:val="19"/>
-          <w:szCs w:val="19"/>
-        </w:rPr>
-      </w:pPr>
-      <m:oMathPara>
-        <m:oMath>
-          <m:sSub>
-            <m:sSubPr>
-              <m:ctrlPr>
-                <w:rPr>
-                  <w:rFonts w:ascii="Cambria Math" w:eastAsiaTheme="minorEastAsia" w:hAnsi="Cambria Math"/>
-                  <w:i/>
-                  <w:sz w:val="19"/>
-                  <w:szCs w:val="19"/>
-                </w:rPr>
-              </m:ctrlPr>
-            </m:sSubPr>
-            <m:e>
-              <m:r>
-                <w:rPr>
-                  <w:rFonts w:ascii="Cambria Math" w:eastAsiaTheme="minorEastAsia" w:hAnsi="Cambria Math"/>
-                  <w:sz w:val="19"/>
-                  <w:szCs w:val="19"/>
-                </w:rPr>
-                <m:t>P</m:t>
-              </m:r>
-            </m:e>
-            <m:sub>
-              <m:r>
-                <w:rPr>
-                  <w:rFonts w:ascii="Cambria Math" w:eastAsiaTheme="minorEastAsia" w:hAnsi="Cambria Math"/>
-                  <w:sz w:val="19"/>
-                  <w:szCs w:val="19"/>
-                </w:rPr>
-                <m:t>a</m:t>
-              </m:r>
-            </m:sub>
-          </m:sSub>
-          <m:r>
-            <w:rPr>
-              <w:rFonts w:ascii="Cambria Math" w:eastAsiaTheme="minorEastAsia" w:hAnsi="Cambria Math"/>
-              <w:sz w:val="19"/>
-              <w:szCs w:val="19"/>
-            </w:rPr>
-            <m:t>=</m:t>
-          </m:r>
-          <m:d>
-            <m:dPr>
-              <m:ctrlPr>
-                <w:rPr>
-                  <w:rFonts w:ascii="Cambria Math" w:eastAsiaTheme="minorEastAsia" w:hAnsi="Cambria Math"/>
-                  <w:i/>
-                  <w:sz w:val="19"/>
-                  <w:szCs w:val="19"/>
-                </w:rPr>
-              </m:ctrlPr>
-            </m:dPr>
-            <m:e>
-              <m:r>
-                <w:rPr>
-                  <w:rFonts w:ascii="Cambria Math" w:eastAsiaTheme="minorEastAsia" w:hAnsi="Cambria Math"/>
-                  <w:sz w:val="19"/>
-                  <w:szCs w:val="19"/>
-                </w:rPr>
-                <m:t>AT</m:t>
-              </m:r>
-            </m:e>
-          </m:d>
-          <m:r>
-            <w:rPr>
-              <w:rFonts w:ascii="Cambria Math" w:eastAsiaTheme="minorEastAsia" w:hAnsi="Cambria Math"/>
-              <w:sz w:val="19"/>
-              <w:szCs w:val="19"/>
-            </w:rPr>
-            <m:t>+</m:t>
-          </m:r>
-          <m:d>
-            <m:dPr>
-              <m:ctrlPr>
-                <w:rPr>
-                  <w:rFonts w:ascii="Cambria Math" w:eastAsiaTheme="minorEastAsia" w:hAnsi="Cambria Math"/>
-                  <w:i/>
-                  <w:sz w:val="19"/>
-                  <w:szCs w:val="19"/>
-                </w:rPr>
-              </m:ctrlPr>
-            </m:dPr>
-            <m:e>
-              <m:r>
-                <w:rPr>
-                  <w:rFonts w:ascii="Cambria Math" w:eastAsiaTheme="minorEastAsia" w:hAnsi="Cambria Math"/>
-                  <w:sz w:val="19"/>
-                  <w:szCs w:val="19"/>
-                </w:rPr>
-                <m:t>AC</m:t>
-              </m:r>
-            </m:e>
-          </m:d>
-          <m:r>
-            <w:rPr>
-              <w:rFonts w:ascii="Cambria Math" w:eastAsiaTheme="minorEastAsia" w:hAnsi="Cambria Math"/>
-              <w:sz w:val="19"/>
-              <w:szCs w:val="19"/>
-            </w:rPr>
-            <m:t>+(TC)⨁</m:t>
-          </m:r>
-          <m:d>
-            <m:dPr>
-              <m:ctrlPr>
-                <w:rPr>
-                  <w:rFonts w:ascii="Cambria Math" w:eastAsiaTheme="minorEastAsia" w:hAnsi="Cambria Math"/>
-                  <w:i/>
-                  <w:sz w:val="19"/>
-                  <w:szCs w:val="19"/>
-                </w:rPr>
-              </m:ctrlPr>
-            </m:dPr>
-            <m:e>
-              <m:r>
-                <w:rPr>
-                  <w:rFonts w:ascii="Cambria Math" w:eastAsiaTheme="minorEastAsia" w:hAnsi="Cambria Math"/>
-                  <w:sz w:val="19"/>
-                  <w:szCs w:val="19"/>
-                </w:rPr>
-                <m:t>AF</m:t>
-              </m:r>
-            </m:e>
-          </m:d>
-          <m:r>
-            <w:rPr>
-              <w:rFonts w:ascii="Cambria Math" w:eastAsiaTheme="minorEastAsia" w:hAnsi="Cambria Math"/>
-              <w:sz w:val="19"/>
-              <w:szCs w:val="19"/>
-            </w:rPr>
-            <m:t>+</m:t>
-          </m:r>
-          <m:d>
-            <m:dPr>
-              <m:ctrlPr>
-                <w:rPr>
-                  <w:rFonts w:ascii="Cambria Math" w:eastAsiaTheme="minorEastAsia" w:hAnsi="Cambria Math"/>
-                  <w:i/>
-                  <w:sz w:val="19"/>
-                  <w:szCs w:val="19"/>
-                </w:rPr>
-              </m:ctrlPr>
-            </m:dPr>
-            <m:e>
-              <m:r>
-                <w:rPr>
-                  <w:rFonts w:ascii="Cambria Math" w:eastAsiaTheme="minorEastAsia" w:hAnsi="Cambria Math"/>
-                  <w:sz w:val="19"/>
-                  <w:szCs w:val="19"/>
-                </w:rPr>
-                <m:t>AC</m:t>
-              </m:r>
-            </m:e>
-          </m:d>
-          <m:r>
-            <w:rPr>
-              <w:rFonts w:ascii="Cambria Math" w:eastAsiaTheme="minorEastAsia" w:hAnsi="Cambria Math"/>
-              <w:sz w:val="19"/>
-              <w:szCs w:val="19"/>
-            </w:rPr>
-            <m:t>+(FC)</m:t>
-          </m:r>
-        </m:oMath>
-      </m:oMathPara>
-    </w:p>
-    <w:p>
-      <w:pPr>
-        <w:rPr>
-          <w:rFonts w:ascii="Verdana" w:eastAsiaTheme="minorEastAsia" w:hAnsi="Verdana"/>
-          <w:sz w:val="19"/>
-          <w:szCs w:val="19"/>
-        </w:rPr>
-      </w:pPr>
-      <m:oMathPara>
-        <m:oMath>
-          <m:sSub>
-            <m:sSubPr>
-              <m:ctrlPr>
-                <w:rPr>
-                  <w:rFonts w:ascii="Cambria Math" w:eastAsiaTheme="minorEastAsia" w:hAnsi="Cambria Math"/>
-                  <w:i/>
-                  <w:sz w:val="19"/>
-                  <w:szCs w:val="19"/>
-                </w:rPr>
-              </m:ctrlPr>
-            </m:sSubPr>
-            <m:e>
-              <m:r>
-                <w:rPr>
-                  <w:rFonts w:ascii="Cambria Math" w:eastAsiaTheme="minorEastAsia" w:hAnsi="Cambria Math"/>
-                  <w:sz w:val="19"/>
-                  <w:szCs w:val="19"/>
-                </w:rPr>
-                <m:t>P</m:t>
-              </m:r>
-            </m:e>
-            <m:sub>
-              <m:r>
-                <w:rPr>
-                  <w:rFonts w:ascii="Cambria Math" w:eastAsiaTheme="minorEastAsia" w:hAnsi="Cambria Math"/>
-                  <w:sz w:val="19"/>
-                  <w:szCs w:val="19"/>
-                </w:rPr>
-                <m:t>a</m:t>
-              </m:r>
-            </m:sub>
-          </m:sSub>
-          <m:r>
-            <w:rPr>
-              <w:rFonts w:ascii="Cambria Math" w:eastAsiaTheme="minorEastAsia" w:hAnsi="Cambria Math"/>
-              <w:sz w:val="19"/>
-              <w:szCs w:val="19"/>
-            </w:rPr>
-            <m:t>=A+</m:t>
-          </m:r>
-          <m:d>
-            <m:dPr>
-              <m:ctrlPr>
-                <w:rPr>
-                  <w:rFonts w:ascii="Cambria Math" w:eastAsiaTheme="minorEastAsia" w:hAnsi="Cambria Math"/>
-                  <w:i/>
-                  <w:sz w:val="19"/>
-                  <w:szCs w:val="19"/>
-                </w:rPr>
-              </m:ctrlPr>
-            </m:dPr>
-            <m:e>
-              <m:r>
-                <w:rPr>
-                  <w:rFonts w:ascii="Cambria Math" w:eastAsiaTheme="minorEastAsia" w:hAnsi="Cambria Math"/>
-                  <w:sz w:val="19"/>
-                  <w:szCs w:val="19"/>
-                </w:rPr>
-                <m:t>AC</m:t>
-              </m:r>
-            </m:e>
-          </m:d>
-          <m:r>
-            <w:rPr>
-              <w:rFonts w:ascii="Cambria Math" w:eastAsiaTheme="minorEastAsia" w:hAnsi="Cambria Math"/>
-              <w:sz w:val="19"/>
-              <w:szCs w:val="19"/>
-            </w:rPr>
-            <m:t>+C⨁F+</m:t>
-          </m:r>
-          <m:d>
-            <m:dPr>
-              <m:ctrlPr>
-                <w:rPr>
-                  <w:rFonts w:ascii="Cambria Math" w:eastAsiaTheme="minorEastAsia" w:hAnsi="Cambria Math"/>
-                  <w:i/>
-                  <w:sz w:val="19"/>
-                  <w:szCs w:val="19"/>
-                </w:rPr>
-              </m:ctrlPr>
-            </m:dPr>
-            <m:e>
-              <m:r>
-                <w:rPr>
-                  <w:rFonts w:ascii="Cambria Math" w:eastAsiaTheme="minorEastAsia" w:hAnsi="Cambria Math"/>
-                  <w:sz w:val="19"/>
-                  <w:szCs w:val="19"/>
-                </w:rPr>
-                <m:t>BC</m:t>
-              </m:r>
-            </m:e>
-          </m:d>
-          <m:r>
-            <w:rPr>
-              <w:rFonts w:ascii="Cambria Math" w:eastAsiaTheme="minorEastAsia" w:hAnsi="Cambria Math"/>
-              <w:sz w:val="19"/>
-              <w:szCs w:val="19"/>
-            </w:rPr>
-            <m:t>+F</m:t>
-          </m:r>
-        </m:oMath>
-      </m:oMathPara>
-    </w:p>
-    <w:p>
-      <w:pPr>
-        <w:rPr>
-          <w:rFonts w:ascii="Verdana" w:eastAsiaTheme="minorEastAsia" w:hAnsi="Verdana"/>
-          <w:sz w:val="19"/>
-          <w:szCs w:val="19"/>
-        </w:rPr>
-      </w:pPr>
-      <m:oMathPara>
-        <m:oMath>
-          <m:sSub>
-            <m:sSubPr>
-              <m:ctrlPr>
-                <w:rPr>
-                  <w:rFonts w:ascii="Cambria Math" w:eastAsiaTheme="minorEastAsia" w:hAnsi="Cambria Math"/>
-                  <w:i/>
-                  <w:sz w:val="19"/>
-                  <w:szCs w:val="19"/>
-                </w:rPr>
-              </m:ctrlPr>
-            </m:sSubPr>
-            <m:e>
-              <m:r>
-                <w:rPr>
-                  <w:rFonts w:ascii="Cambria Math" w:eastAsiaTheme="minorEastAsia" w:hAnsi="Cambria Math"/>
-                  <w:sz w:val="19"/>
-                  <w:szCs w:val="19"/>
-                </w:rPr>
-                <m:t>P</m:t>
-              </m:r>
-            </m:e>
-            <m:sub>
-              <m:r>
-                <w:rPr>
-                  <w:rFonts w:ascii="Cambria Math" w:eastAsiaTheme="minorEastAsia" w:hAnsi="Cambria Math"/>
-                  <w:sz w:val="19"/>
-                  <w:szCs w:val="19"/>
-                </w:rPr>
-                <m:t>a</m:t>
-              </m:r>
-            </m:sub>
-          </m:sSub>
-          <m:r>
-            <w:rPr>
-              <w:rFonts w:ascii="Cambria Math" w:eastAsiaTheme="minorEastAsia" w:hAnsi="Cambria Math"/>
-              <w:sz w:val="19"/>
-              <w:szCs w:val="19"/>
-            </w:rPr>
-            <m:t>=(A+C)⨁(AC)</m:t>
-          </m:r>
-        </m:oMath>
-      </m:oMathPara>
-    </w:p>
-    <w:p>
-      <w:pPr>
-        <w:rPr>
-          <w:rFonts w:ascii="Verdana" w:eastAsiaTheme="minorEastAsia" w:hAnsi="Verdana"/>
-          <w:sz w:val="19"/>
-          <w:szCs w:val="19"/>
-        </w:rPr>
-      </w:pPr>
-    </w:p>
-    <w:p>
-      <w:pPr>
-        <w:rPr>
-          <w:rFonts w:ascii="Verdana" w:eastAsiaTheme="minorEastAsia" w:hAnsi="Verdana"/>
-          <w:sz w:val="19"/>
-          <w:szCs w:val="19"/>
-        </w:rPr>
-      </w:pPr>
-      <m:oMathPara>
-        <m:oMath>
-          <m:sSub>
-            <m:sSubPr>
-              <m:ctrlPr>
-                <w:rPr>
-                  <w:rFonts w:ascii="Cambria Math" w:hAnsi="Cambria Math"/>
-                  <w:i/>
-                  <w:sz w:val="19"/>
-                  <w:szCs w:val="19"/>
-                </w:rPr>
-              </m:ctrlPr>
-            </m:sSubPr>
-            <m:e>
-              <m:r>
-                <w:rPr>
-                  <w:rFonts w:ascii="Cambria Math" w:hAnsi="Cambria Math"/>
-                  <w:sz w:val="19"/>
-                  <w:szCs w:val="19"/>
-                </w:rPr>
-                <m:t>P</m:t>
-              </m:r>
-            </m:e>
-            <m:sub>
-              <m:r>
-                <w:rPr>
-                  <w:rFonts w:ascii="Cambria Math" w:hAnsi="Cambria Math"/>
-                  <w:sz w:val="19"/>
-                  <w:szCs w:val="19"/>
-                </w:rPr>
-                <m:t>c</m:t>
-              </m:r>
-            </m:sub>
-          </m:sSub>
-          <m:r>
-            <w:rPr>
-              <w:rFonts w:ascii="Cambria Math" w:hAnsi="Cambria Math"/>
-              <w:sz w:val="19"/>
-              <w:szCs w:val="19"/>
-            </w:rPr>
-            <m:t>=</m:t>
-          </m:r>
-          <m:sSub>
-            <m:sSubPr>
-              <m:ctrlPr>
-                <w:rPr>
-                  <w:rFonts w:ascii="Cambria Math" w:hAnsi="Cambria Math"/>
-                  <w:i/>
-                  <w:sz w:val="19"/>
-                  <w:szCs w:val="19"/>
-                </w:rPr>
-              </m:ctrlPr>
-            </m:sSubPr>
-            <m:e>
-              <m:r>
-                <w:rPr>
-                  <w:rFonts w:ascii="Cambria Math" w:hAnsi="Cambria Math"/>
-                  <w:sz w:val="19"/>
-                  <w:szCs w:val="19"/>
-                </w:rPr>
-                <m:t>P</m:t>
-              </m:r>
-            </m:e>
-            <m:sub>
-              <m:r>
-                <w:rPr>
-                  <w:rFonts w:ascii="Cambria Math" w:hAnsi="Cambria Math"/>
-                  <w:sz w:val="19"/>
-                  <w:szCs w:val="19"/>
-                </w:rPr>
-                <m:t>c=T</m:t>
-              </m:r>
-            </m:sub>
-          </m:sSub>
-          <m:r>
-            <w:rPr>
-              <w:rFonts w:ascii="Cambria Math" w:hAnsi="Cambria Math"/>
-              <w:sz w:val="19"/>
-              <w:szCs w:val="19"/>
-            </w:rPr>
-            <m:t>⨁</m:t>
-          </m:r>
-          <m:sSub>
-            <m:sSubPr>
-              <m:ctrlPr>
-                <w:rPr>
-                  <w:rFonts w:ascii="Cambria Math" w:hAnsi="Cambria Math"/>
-                  <w:i/>
-                  <w:sz w:val="19"/>
-                  <w:szCs w:val="19"/>
-                </w:rPr>
-              </m:ctrlPr>
-            </m:sSubPr>
-            <m:e>
-              <m:r>
-                <w:rPr>
-                  <w:rFonts w:ascii="Cambria Math" w:hAnsi="Cambria Math"/>
-                  <w:sz w:val="19"/>
-                  <w:szCs w:val="19"/>
-                </w:rPr>
-                <m:t>P</m:t>
-              </m:r>
-            </m:e>
-            <m:sub>
-              <m:r>
-                <w:rPr>
-                  <w:rFonts w:ascii="Cambria Math" w:hAnsi="Cambria Math"/>
-                  <w:sz w:val="19"/>
-                  <w:szCs w:val="19"/>
-                </w:rPr>
-                <m:t>c=F</m:t>
-              </m:r>
-            </m:sub>
-          </m:sSub>
-        </m:oMath>
-      </m:oMathPara>
-    </w:p>
-    <w:p>
-      <w:pPr>
-        <w:rPr>
-          <w:rFonts w:ascii="Verdana" w:eastAsiaTheme="minorEastAsia" w:hAnsi="Verdana"/>
-          <w:sz w:val="19"/>
-          <w:szCs w:val="19"/>
-        </w:rPr>
-      </w:pPr>
-      <m:oMathPara>
-        <m:oMath>
-          <m:sSub>
-            <m:sSubPr>
-              <m:ctrlPr>
-                <w:rPr>
-                  <w:rFonts w:ascii="Cambria Math" w:eastAsiaTheme="minorEastAsia" w:hAnsi="Cambria Math"/>
-                  <w:i/>
-                  <w:sz w:val="19"/>
-                  <w:szCs w:val="19"/>
-                </w:rPr>
-              </m:ctrlPr>
-            </m:sSubPr>
-            <m:e>
-              <m:r>
-                <w:rPr>
-                  <w:rFonts w:ascii="Cambria Math" w:eastAsiaTheme="minorEastAsia" w:hAnsi="Cambria Math"/>
-                  <w:sz w:val="19"/>
-                  <w:szCs w:val="19"/>
-                </w:rPr>
-                <m:t>P</m:t>
-              </m:r>
-            </m:e>
-            <m:sub>
-              <m:r>
-                <w:rPr>
-                  <w:rFonts w:ascii="Cambria Math" w:eastAsiaTheme="minorEastAsia" w:hAnsi="Cambria Math"/>
-                  <w:sz w:val="19"/>
-                  <w:szCs w:val="19"/>
-                </w:rPr>
-                <m:t>a</m:t>
-              </m:r>
-            </m:sub>
-          </m:sSub>
-          <m:r>
-            <w:rPr>
-              <w:rFonts w:ascii="Cambria Math" w:eastAsiaTheme="minorEastAsia" w:hAnsi="Cambria Math"/>
-              <w:sz w:val="19"/>
-              <w:szCs w:val="19"/>
-            </w:rPr>
-            <m:t>=</m:t>
-          </m:r>
-          <m:d>
-            <m:dPr>
-              <m:ctrlPr>
-                <w:rPr>
-                  <w:rFonts w:ascii="Cambria Math" w:eastAsiaTheme="minorEastAsia" w:hAnsi="Cambria Math"/>
-                  <w:i/>
-                  <w:sz w:val="19"/>
-                  <w:szCs w:val="19"/>
-                </w:rPr>
-              </m:ctrlPr>
-            </m:dPr>
-            <m:e>
-              <m:r>
-                <w:rPr>
-                  <w:rFonts w:ascii="Cambria Math" w:eastAsiaTheme="minorEastAsia" w:hAnsi="Cambria Math"/>
-                  <w:sz w:val="19"/>
-                  <w:szCs w:val="19"/>
-                </w:rPr>
-                <m:t>AB</m:t>
-              </m:r>
-            </m:e>
-          </m:d>
-          <m:r>
-            <w:rPr>
-              <w:rFonts w:ascii="Cambria Math" w:eastAsiaTheme="minorEastAsia" w:hAnsi="Cambria Math"/>
-              <w:sz w:val="19"/>
-              <w:szCs w:val="19"/>
-            </w:rPr>
-            <m:t>+</m:t>
-          </m:r>
-          <m:d>
-            <m:dPr>
-              <m:ctrlPr>
-                <w:rPr>
-                  <w:rFonts w:ascii="Cambria Math" w:eastAsiaTheme="minorEastAsia" w:hAnsi="Cambria Math"/>
-                  <w:i/>
-                  <w:sz w:val="19"/>
-                  <w:szCs w:val="19"/>
-                </w:rPr>
-              </m:ctrlPr>
-            </m:dPr>
-            <m:e>
-              <m:r>
-                <w:rPr>
-                  <w:rFonts w:ascii="Cambria Math" w:eastAsiaTheme="minorEastAsia" w:hAnsi="Cambria Math"/>
-                  <w:sz w:val="19"/>
-                  <w:szCs w:val="19"/>
-                </w:rPr>
-                <m:t>AT</m:t>
-              </m:r>
-            </m:e>
-          </m:d>
-          <m:r>
-            <w:rPr>
-              <w:rFonts w:ascii="Cambria Math" w:eastAsiaTheme="minorEastAsia" w:hAnsi="Cambria Math"/>
-              <w:sz w:val="19"/>
-              <w:szCs w:val="19"/>
-            </w:rPr>
-            <m:t>+(BT)⨁</m:t>
-          </m:r>
-          <m:d>
-            <m:dPr>
-              <m:ctrlPr>
-                <w:rPr>
-                  <w:rFonts w:ascii="Cambria Math" w:eastAsiaTheme="minorEastAsia" w:hAnsi="Cambria Math"/>
-                  <w:i/>
-                  <w:sz w:val="19"/>
-                  <w:szCs w:val="19"/>
-                </w:rPr>
-              </m:ctrlPr>
-            </m:dPr>
-            <m:e>
-              <m:r>
-                <w:rPr>
-                  <w:rFonts w:ascii="Cambria Math" w:eastAsiaTheme="minorEastAsia" w:hAnsi="Cambria Math"/>
-                  <w:sz w:val="19"/>
-                  <w:szCs w:val="19"/>
-                </w:rPr>
-                <m:t>AB</m:t>
-              </m:r>
-            </m:e>
-          </m:d>
-          <m:r>
-            <w:rPr>
-              <w:rFonts w:ascii="Cambria Math" w:eastAsiaTheme="minorEastAsia" w:hAnsi="Cambria Math"/>
-              <w:sz w:val="19"/>
-              <w:szCs w:val="19"/>
-            </w:rPr>
-            <m:t>+</m:t>
-          </m:r>
-          <m:d>
-            <m:dPr>
-              <m:ctrlPr>
-                <w:rPr>
-                  <w:rFonts w:ascii="Cambria Math" w:eastAsiaTheme="minorEastAsia" w:hAnsi="Cambria Math"/>
-                  <w:i/>
-                  <w:sz w:val="19"/>
-                  <w:szCs w:val="19"/>
-                </w:rPr>
-              </m:ctrlPr>
-            </m:dPr>
-            <m:e>
-              <m:r>
-                <w:rPr>
-                  <w:rFonts w:ascii="Cambria Math" w:eastAsiaTheme="minorEastAsia" w:hAnsi="Cambria Math"/>
-                  <w:sz w:val="19"/>
-                  <w:szCs w:val="19"/>
-                </w:rPr>
-                <m:t>AF</m:t>
-              </m:r>
-            </m:e>
-          </m:d>
-          <m:r>
-            <w:rPr>
-              <w:rFonts w:ascii="Cambria Math" w:eastAsiaTheme="minorEastAsia" w:hAnsi="Cambria Math"/>
-              <w:sz w:val="19"/>
-              <w:szCs w:val="19"/>
-            </w:rPr>
-            <m:t>+(BF)</m:t>
-          </m:r>
-        </m:oMath>
-      </m:oMathPara>
-    </w:p>
-    <w:p>
-      <w:pPr>
-        <w:rPr>
-          <w:rFonts w:ascii="Verdana" w:eastAsiaTheme="minorEastAsia" w:hAnsi="Verdana"/>
-          <w:sz w:val="19"/>
-          <w:szCs w:val="19"/>
-        </w:rPr>
-      </w:pPr>
-      <m:oMathPara>
-        <m:oMath>
-          <m:sSub>
-            <m:sSubPr>
-              <m:ctrlPr>
-                <w:rPr>
-                  <w:rFonts w:ascii="Cambria Math" w:eastAsiaTheme="minorEastAsia" w:hAnsi="Cambria Math"/>
-                  <w:i/>
-                  <w:sz w:val="19"/>
-                  <w:szCs w:val="19"/>
-                </w:rPr>
-              </m:ctrlPr>
-            </m:sSubPr>
-            <m:e>
-              <m:r>
-                <w:rPr>
-                  <w:rFonts w:ascii="Cambria Math" w:eastAsiaTheme="minorEastAsia" w:hAnsi="Cambria Math"/>
-                  <w:sz w:val="19"/>
-                  <w:szCs w:val="19"/>
-                </w:rPr>
-                <m:t>P</m:t>
-              </m:r>
-            </m:e>
-            <m:sub>
-              <m:r>
-                <w:rPr>
-                  <w:rFonts w:ascii="Cambria Math" w:eastAsiaTheme="minorEastAsia" w:hAnsi="Cambria Math"/>
-                  <w:sz w:val="19"/>
-                  <w:szCs w:val="19"/>
-                </w:rPr>
-                <m:t>a</m:t>
-              </m:r>
-            </m:sub>
-          </m:sSub>
-          <m:r>
-            <w:rPr>
-              <w:rFonts w:ascii="Cambria Math" w:eastAsiaTheme="minorEastAsia" w:hAnsi="Cambria Math"/>
-              <w:sz w:val="19"/>
-              <w:szCs w:val="19"/>
-            </w:rPr>
-            <m:t>=</m:t>
-          </m:r>
-          <m:d>
-            <m:dPr>
-              <m:ctrlPr>
-                <w:rPr>
-                  <w:rFonts w:ascii="Cambria Math" w:eastAsiaTheme="minorEastAsia" w:hAnsi="Cambria Math"/>
-                  <w:i/>
-                  <w:sz w:val="19"/>
-                  <w:szCs w:val="19"/>
-                </w:rPr>
-              </m:ctrlPr>
-            </m:dPr>
-            <m:e>
-              <m:r>
-                <w:rPr>
-                  <w:rFonts w:ascii="Cambria Math" w:eastAsiaTheme="minorEastAsia" w:hAnsi="Cambria Math"/>
-                  <w:sz w:val="19"/>
-                  <w:szCs w:val="19"/>
-                </w:rPr>
-                <m:t>AB</m:t>
-              </m:r>
-            </m:e>
-          </m:d>
-          <m:r>
-            <w:rPr>
-              <w:rFonts w:ascii="Cambria Math" w:eastAsiaTheme="minorEastAsia" w:hAnsi="Cambria Math"/>
-              <w:sz w:val="19"/>
-              <w:szCs w:val="19"/>
-            </w:rPr>
-            <m:t>+A+B⨁</m:t>
-          </m:r>
-          <m:d>
-            <m:dPr>
-              <m:ctrlPr>
-                <w:rPr>
-                  <w:rFonts w:ascii="Cambria Math" w:eastAsiaTheme="minorEastAsia" w:hAnsi="Cambria Math"/>
-                  <w:i/>
-                  <w:sz w:val="19"/>
-                  <w:szCs w:val="19"/>
-                </w:rPr>
-              </m:ctrlPr>
-            </m:dPr>
-            <m:e>
-              <m:r>
-                <w:rPr>
-                  <w:rFonts w:ascii="Cambria Math" w:eastAsiaTheme="minorEastAsia" w:hAnsi="Cambria Math"/>
-                  <w:sz w:val="19"/>
-                  <w:szCs w:val="19"/>
-                </w:rPr>
-                <m:t>AB</m:t>
-              </m:r>
-            </m:e>
-          </m:d>
-          <m:r>
-            <w:rPr>
-              <w:rFonts w:ascii="Cambria Math" w:eastAsiaTheme="minorEastAsia" w:hAnsi="Cambria Math"/>
-              <w:sz w:val="19"/>
-              <w:szCs w:val="19"/>
-            </w:rPr>
-            <m:t>+F+F</m:t>
-          </m:r>
-        </m:oMath>
-      </m:oMathPara>
-    </w:p>
-    <w:p>
-      <w:pPr>
-        <w:rPr>
-          <w:rFonts w:ascii="Verdana" w:eastAsiaTheme="minorEastAsia" w:hAnsi="Verdana"/>
-          <w:sz w:val="19"/>
-          <w:szCs w:val="19"/>
-        </w:rPr>
-      </w:pPr>
-      <m:oMathPara>
-        <m:oMath>
-          <m:sSub>
-            <m:sSubPr>
-              <m:ctrlPr>
-                <w:rPr>
-                  <w:rFonts w:ascii="Cambria Math" w:eastAsiaTheme="minorEastAsia" w:hAnsi="Cambria Math"/>
-                  <w:i/>
-                  <w:sz w:val="19"/>
-                  <w:szCs w:val="19"/>
-                </w:rPr>
-              </m:ctrlPr>
-            </m:sSubPr>
-            <m:e>
-              <m:r>
-                <w:rPr>
-                  <w:rFonts w:ascii="Cambria Math" w:eastAsiaTheme="minorEastAsia" w:hAnsi="Cambria Math"/>
-                  <w:sz w:val="19"/>
-                  <w:szCs w:val="19"/>
-                </w:rPr>
-                <m:t>P</m:t>
-              </m:r>
-            </m:e>
-            <m:sub>
-              <m:r>
-                <w:rPr>
-                  <w:rFonts w:ascii="Cambria Math" w:eastAsiaTheme="minorEastAsia" w:hAnsi="Cambria Math"/>
-                  <w:sz w:val="19"/>
-                  <w:szCs w:val="19"/>
-                </w:rPr>
-                <m:t>a</m:t>
-              </m:r>
-            </m:sub>
-          </m:sSub>
-          <m:r>
-            <w:rPr>
-              <w:rFonts w:ascii="Cambria Math" w:eastAsiaTheme="minorEastAsia" w:hAnsi="Cambria Math"/>
-              <w:sz w:val="19"/>
-              <w:szCs w:val="19"/>
-            </w:rPr>
-            <m:t>=(A+B)⨁</m:t>
-          </m:r>
-          <m:d>
-            <m:dPr>
-              <m:ctrlPr>
-                <w:rPr>
-                  <w:rFonts w:ascii="Cambria Math" w:eastAsiaTheme="minorEastAsia" w:hAnsi="Cambria Math"/>
-                  <w:i/>
-                  <w:sz w:val="19"/>
-                  <w:szCs w:val="19"/>
-                </w:rPr>
-              </m:ctrlPr>
-            </m:dPr>
-            <m:e>
-              <m:r>
-                <w:rPr>
-                  <w:rFonts w:ascii="Cambria Math" w:eastAsiaTheme="minorEastAsia" w:hAnsi="Cambria Math"/>
-                  <w:sz w:val="19"/>
-                  <w:szCs w:val="19"/>
-                </w:rPr>
-                <m:t>AB</m:t>
-              </m:r>
-            </m:e>
-          </m:d>
-        </m:oMath>
-      </m:oMathPara>
+          <w:rFonts w:ascii="Verdana" w:hAnsi="Verdana"/>
+          <w:sz w:val="19"/>
+          <w:szCs w:val="19"/>
+        </w:rPr>
+      </w:pPr>
+      <w:r>
+        <w:rPr>
+          <w:rFonts w:ascii="Verdana" w:hAnsi="Verdana"/>
+          <w:sz w:val="19"/>
+          <w:szCs w:val="19"/>
+        </w:rPr>
+        <w:br w:type="page"/>
+      </w:r>
     </w:p>
     <w:p>
       <w:pPr>
@@ -5718,7 +6713,6 @@
           <w:rFonts w:ascii="Verdana" w:hAnsi="Verdana"/>
           <w:sz w:val="19"/>
           <w:szCs w:val="19"/>
-          <w:highlight w:val="yellow"/>
         </w:rPr>
         <w:t>JUnit</w:t>
       </w:r>
@@ -5841,8 +6835,9 @@
           <w:oMath/>
         </w:rPr>
         <w:sectPr>
+          <w:type w:val="continuous"/>
           <w:pgSz w:w="12240" w:h="15840"/>
-          <w:pgMar w:top="720" w:right="720" w:bottom="720" w:left="720" w:header="720" w:footer="720" w:gutter="0"/>
+          <w:pgMar w:top="360" w:right="360" w:bottom="360" w:left="360" w:header="720" w:footer="720" w:gutter="0"/>
           <w:cols w:space="720"/>
           <w:docGrid w:linePitch="360"/>
         </w:sectPr>
@@ -6417,15 +7412,7 @@
               <w:sz w:val="19"/>
               <w:szCs w:val="19"/>
             </w:rPr>
-            <m:t>Possibl</m:t>
-          </m:r>
-          <m:r>
-            <w:rPr>
-              <w:rFonts w:ascii="Cambria Math" w:eastAsiaTheme="minorEastAsia" w:hAnsi="Cambria Math"/>
-              <w:sz w:val="19"/>
-              <w:szCs w:val="19"/>
-            </w:rPr>
-            <m:t xml:space="preserve">e </m:t>
+            <m:t xml:space="preserve">Possible </m:t>
           </m:r>
           <m:sSub>
             <m:sSubPr>
@@ -8421,6 +9408,7 @@
       <w:r>
         <w:rPr>
           <w:rFonts w:ascii="Verdana" w:eastAsiaTheme="minorEastAsia" w:hAnsi="Verdana"/>
+          <w:noProof/>
           <w:sz w:val="19"/>
           <w:szCs w:val="19"/>
         </w:rPr>
@@ -9090,216 +10078,6 @@
                         <w:sz w:val="16"/>
                         <w:szCs w:val="16"/>
                       </w:rPr>
-                      <m:t>1,</m:t>
-                    </m:r>
-                    <m:r>
-                      <w:rPr>
-                        <w:rFonts w:ascii="Cambria Math" w:hAnsi="Cambria Math"/>
-                        <w:sz w:val="16"/>
-                        <w:szCs w:val="16"/>
-                      </w:rPr>
-                      <m:t>2</m:t>
-                    </m:r>
-                  </m:sub>
-                </m:sSub>
-              </m:oMath>
-            </m:oMathPara>
-          </w:p>
-        </w:tc>
-      </w:tr>
-      <w:tr>
-        <w:tc>
-          <w:tcPr>
-            <w:tcW w:w="1984" w:type="dxa"/>
-          </w:tcPr>
-          <w:p>
-            <w:pPr>
-              <w:spacing w:after="160"/>
-              <w:jc w:val="center"/>
-              <w:rPr>
-                <w:rFonts w:ascii="Verdana" w:hAnsi="Verdana"/>
-                <w:sz w:val="16"/>
-                <w:szCs w:val="16"/>
-              </w:rPr>
-            </w:pPr>
-            <w:r>
-              <w:rPr>
-                <w:rFonts w:ascii="Verdana" w:hAnsi="Verdana"/>
-                <w:sz w:val="16"/>
-                <w:szCs w:val="16"/>
-              </w:rPr>
-              <w:t>2</w:t>
-            </w:r>
-          </w:p>
-        </w:tc>
-        <w:tc>
-          <w:tcPr>
-            <w:tcW w:w="1825" w:type="dxa"/>
-          </w:tcPr>
-          <w:p>
-            <w:pPr>
-              <w:spacing w:after="160"/>
-              <w:jc w:val="center"/>
-              <w:rPr>
-                <w:rFonts w:ascii="Verdana" w:hAnsi="Verdana"/>
-                <w:sz w:val="16"/>
-                <w:szCs w:val="16"/>
-              </w:rPr>
-            </w:pPr>
-            <w:r>
-              <w:rPr>
-                <w:rFonts w:ascii="Verdana" w:hAnsi="Verdana"/>
-                <w:sz w:val="16"/>
-                <w:szCs w:val="16"/>
-              </w:rPr>
-              <w:t>T</w:t>
-            </w:r>
-          </w:p>
-        </w:tc>
-        <w:tc>
-          <w:tcPr>
-            <w:tcW w:w="1826" w:type="dxa"/>
-          </w:tcPr>
-          <w:p>
-            <w:pPr>
-              <w:spacing w:after="160"/>
-              <w:jc w:val="center"/>
-              <w:rPr>
-                <w:rFonts w:ascii="Verdana" w:hAnsi="Verdana"/>
-                <w:sz w:val="16"/>
-                <w:szCs w:val="16"/>
-              </w:rPr>
-            </w:pPr>
-          </w:p>
-        </w:tc>
-        <w:tc>
-          <w:tcPr>
-            <w:tcW w:w="1853" w:type="dxa"/>
-          </w:tcPr>
-          <w:p>
-            <w:pPr>
-              <w:spacing w:after="160"/>
-              <w:jc w:val="center"/>
-              <w:rPr>
-                <w:rFonts w:ascii="Verdana" w:hAnsi="Verdana"/>
-                <w:sz w:val="16"/>
-                <w:szCs w:val="16"/>
-              </w:rPr>
-            </w:pPr>
-          </w:p>
-        </w:tc>
-        <w:tc>
-          <w:tcPr>
-            <w:tcW w:w="1764" w:type="dxa"/>
-          </w:tcPr>
-          <w:p>
-            <w:pPr>
-              <w:spacing w:after="160"/>
-              <w:jc w:val="center"/>
-              <w:rPr>
-                <w:rFonts w:ascii="Verdana" w:hAnsi="Verdana"/>
-                <w:sz w:val="16"/>
-                <w:szCs w:val="16"/>
-              </w:rPr>
-            </w:pPr>
-            <m:oMathPara>
-              <m:oMath>
-                <m:sSub>
-                  <m:sSubPr>
-                    <m:ctrlPr>
-                      <w:rPr>
-                        <w:rFonts w:ascii="Cambria Math" w:hAnsi="Cambria Math"/>
-                        <w:i/>
-                        <w:sz w:val="16"/>
-                        <w:szCs w:val="16"/>
-                      </w:rPr>
-                    </m:ctrlPr>
-                  </m:sSubPr>
-                  <m:e>
-                    <m:r>
-                      <w:rPr>
-                        <w:rFonts w:ascii="Cambria Math" w:hAnsi="Cambria Math"/>
-                        <w:sz w:val="16"/>
-                        <w:szCs w:val="16"/>
-                      </w:rPr>
-                      <m:t>F</m:t>
-                    </m:r>
-                  </m:e>
-                  <m:sub>
-                    <m:r>
-                      <w:rPr>
-                        <w:rFonts w:ascii="Cambria Math" w:hAnsi="Cambria Math"/>
-                        <w:sz w:val="16"/>
-                        <w:szCs w:val="16"/>
-                      </w:rPr>
-                      <m:t>2</m:t>
-                    </m:r>
-                    <m:r>
-                      <w:rPr>
-                        <w:rFonts w:ascii="Cambria Math" w:hAnsi="Cambria Math"/>
-                        <w:sz w:val="16"/>
-                        <w:szCs w:val="16"/>
-                      </w:rPr>
-                      <m:t>,</m:t>
-                    </m:r>
-                    <m:r>
-                      <w:rPr>
-                        <w:rFonts w:ascii="Cambria Math" w:hAnsi="Cambria Math"/>
-                        <w:sz w:val="16"/>
-                        <w:szCs w:val="16"/>
-                      </w:rPr>
-                      <m:t>4</m:t>
-                    </m:r>
-                  </m:sub>
-                </m:sSub>
-              </m:oMath>
-            </m:oMathPara>
-          </w:p>
-        </w:tc>
-        <w:tc>
-          <w:tcPr>
-            <w:tcW w:w="1764" w:type="dxa"/>
-          </w:tcPr>
-          <w:p>
-            <w:pPr>
-              <w:spacing w:after="160"/>
-              <w:jc w:val="center"/>
-              <w:rPr>
-                <w:rFonts w:ascii="Verdana" w:hAnsi="Verdana"/>
-                <w:sz w:val="16"/>
-                <w:szCs w:val="16"/>
-              </w:rPr>
-            </w:pPr>
-            <m:oMathPara>
-              <m:oMath>
-                <m:sSub>
-                  <m:sSubPr>
-                    <m:ctrlPr>
-                      <w:rPr>
-                        <w:rFonts w:ascii="Cambria Math" w:hAnsi="Cambria Math"/>
-                        <w:i/>
-                        <w:sz w:val="16"/>
-                        <w:szCs w:val="16"/>
-                      </w:rPr>
-                    </m:ctrlPr>
-                  </m:sSubPr>
-                  <m:e>
-                    <m:r>
-                      <w:rPr>
-                        <w:rFonts w:ascii="Cambria Math" w:hAnsi="Cambria Math"/>
-                        <w:sz w:val="16"/>
-                        <w:szCs w:val="16"/>
-                      </w:rPr>
-                      <m:t>T</m:t>
-                    </m:r>
-                  </m:e>
-                  <m:sub>
-                    <m:r>
-                      <w:rPr>
-                        <w:rFonts w:ascii="Cambria Math" w:hAnsi="Cambria Math"/>
-                        <w:sz w:val="16"/>
-                        <w:szCs w:val="16"/>
-                      </w:rPr>
                       <m:t>1,2</m:t>
                     </m:r>
                   </m:sub>
@@ -9330,6 +10108,192 @@
                 <w:sz w:val="16"/>
                 <w:szCs w:val="16"/>
               </w:rPr>
+              <w:t>2</w:t>
+            </w:r>
+          </w:p>
+        </w:tc>
+        <w:tc>
+          <w:tcPr>
+            <w:tcW w:w="1825" w:type="dxa"/>
+          </w:tcPr>
+          <w:p>
+            <w:pPr>
+              <w:spacing w:after="160"/>
+              <w:jc w:val="center"/>
+              <w:rPr>
+                <w:rFonts w:ascii="Verdana" w:hAnsi="Verdana"/>
+                <w:sz w:val="16"/>
+                <w:szCs w:val="16"/>
+              </w:rPr>
+            </w:pPr>
+            <w:r>
+              <w:rPr>
+                <w:rFonts w:ascii="Verdana" w:hAnsi="Verdana"/>
+                <w:sz w:val="16"/>
+                <w:szCs w:val="16"/>
+              </w:rPr>
+              <w:t>T</w:t>
+            </w:r>
+          </w:p>
+        </w:tc>
+        <w:tc>
+          <w:tcPr>
+            <w:tcW w:w="1826" w:type="dxa"/>
+          </w:tcPr>
+          <w:p>
+            <w:pPr>
+              <w:spacing w:after="160"/>
+              <w:jc w:val="center"/>
+              <w:rPr>
+                <w:rFonts w:ascii="Verdana" w:hAnsi="Verdana"/>
+                <w:sz w:val="16"/>
+                <w:szCs w:val="16"/>
+              </w:rPr>
+            </w:pPr>
+          </w:p>
+        </w:tc>
+        <w:tc>
+          <w:tcPr>
+            <w:tcW w:w="1853" w:type="dxa"/>
+          </w:tcPr>
+          <w:p>
+            <w:pPr>
+              <w:spacing w:after="160"/>
+              <w:jc w:val="center"/>
+              <w:rPr>
+                <w:rFonts w:ascii="Verdana" w:hAnsi="Verdana"/>
+                <w:sz w:val="16"/>
+                <w:szCs w:val="16"/>
+              </w:rPr>
+            </w:pPr>
+          </w:p>
+        </w:tc>
+        <w:tc>
+          <w:tcPr>
+            <w:tcW w:w="1764" w:type="dxa"/>
+          </w:tcPr>
+          <w:p>
+            <w:pPr>
+              <w:spacing w:after="160"/>
+              <w:jc w:val="center"/>
+              <w:rPr>
+                <w:rFonts w:ascii="Verdana" w:hAnsi="Verdana"/>
+                <w:sz w:val="16"/>
+                <w:szCs w:val="16"/>
+              </w:rPr>
+            </w:pPr>
+            <m:oMathPara>
+              <m:oMath>
+                <m:sSub>
+                  <m:sSubPr>
+                    <m:ctrlPr>
+                      <w:rPr>
+                        <w:rFonts w:ascii="Cambria Math" w:hAnsi="Cambria Math"/>
+                        <w:i/>
+                        <w:sz w:val="16"/>
+                        <w:szCs w:val="16"/>
+                      </w:rPr>
+                    </m:ctrlPr>
+                  </m:sSubPr>
+                  <m:e>
+                    <m:r>
+                      <w:rPr>
+                        <w:rFonts w:ascii="Cambria Math" w:hAnsi="Cambria Math"/>
+                        <w:sz w:val="16"/>
+                        <w:szCs w:val="16"/>
+                      </w:rPr>
+                      <m:t>F</m:t>
+                    </m:r>
+                  </m:e>
+                  <m:sub>
+                    <m:r>
+                      <w:rPr>
+                        <w:rFonts w:ascii="Cambria Math" w:hAnsi="Cambria Math"/>
+                        <w:sz w:val="16"/>
+                        <w:szCs w:val="16"/>
+                      </w:rPr>
+                      <m:t>2,4</m:t>
+                    </m:r>
+                  </m:sub>
+                </m:sSub>
+              </m:oMath>
+            </m:oMathPara>
+          </w:p>
+        </w:tc>
+        <w:tc>
+          <w:tcPr>
+            <w:tcW w:w="1764" w:type="dxa"/>
+          </w:tcPr>
+          <w:p>
+            <w:pPr>
+              <w:spacing w:after="160"/>
+              <w:jc w:val="center"/>
+              <w:rPr>
+                <w:rFonts w:ascii="Verdana" w:hAnsi="Verdana"/>
+                <w:sz w:val="16"/>
+                <w:szCs w:val="16"/>
+              </w:rPr>
+            </w:pPr>
+            <m:oMathPara>
+              <m:oMath>
+                <m:sSub>
+                  <m:sSubPr>
+                    <m:ctrlPr>
+                      <w:rPr>
+                        <w:rFonts w:ascii="Cambria Math" w:hAnsi="Cambria Math"/>
+                        <w:i/>
+                        <w:sz w:val="16"/>
+                        <w:szCs w:val="16"/>
+                      </w:rPr>
+                    </m:ctrlPr>
+                  </m:sSubPr>
+                  <m:e>
+                    <m:r>
+                      <w:rPr>
+                        <w:rFonts w:ascii="Cambria Math" w:hAnsi="Cambria Math"/>
+                        <w:sz w:val="16"/>
+                        <w:szCs w:val="16"/>
+                      </w:rPr>
+                      <m:t>T</m:t>
+                    </m:r>
+                  </m:e>
+                  <m:sub>
+                    <m:r>
+                      <w:rPr>
+                        <w:rFonts w:ascii="Cambria Math" w:hAnsi="Cambria Math"/>
+                        <w:sz w:val="16"/>
+                        <w:szCs w:val="16"/>
+                      </w:rPr>
+                      <m:t>1,2</m:t>
+                    </m:r>
+                  </m:sub>
+                </m:sSub>
+              </m:oMath>
+            </m:oMathPara>
+          </w:p>
+        </w:tc>
+      </w:tr>
+      <w:tr>
+        <w:tc>
+          <w:tcPr>
+            <w:tcW w:w="1984" w:type="dxa"/>
+          </w:tcPr>
+          <w:p>
+            <w:pPr>
+              <w:spacing w:after="160"/>
+              <w:jc w:val="center"/>
+              <w:rPr>
+                <w:rFonts w:ascii="Verdana" w:hAnsi="Verdana"/>
+                <w:sz w:val="16"/>
+                <w:szCs w:val="16"/>
+              </w:rPr>
+            </w:pPr>
+            <w:r>
+              <w:rPr>
+                <w:rFonts w:ascii="Verdana" w:hAnsi="Verdana"/>
+                <w:sz w:val="16"/>
+                <w:szCs w:val="16"/>
+              </w:rPr>
               <w:t>3</w:t>
             </w:r>
           </w:p>
@@ -9486,23 +10450,7 @@
                         <w:sz w:val="16"/>
                         <w:szCs w:val="16"/>
                       </w:rPr>
-                      <m:t>3</m:t>
-                    </m:r>
-                    <m:r>
-                      <w:rPr>
-                        <w:rFonts w:ascii="Cambria Math" w:hAnsi="Cambria Math"/>
-                        <w:sz w:val="16"/>
-                        <w:szCs w:val="16"/>
-                      </w:rPr>
-                      <m:t>,</m:t>
-                    </m:r>
-                    <m:r>
-                      <w:rPr>
-                        <w:rFonts w:ascii="Cambria Math" w:hAnsi="Cambria Math"/>
-                        <w:sz w:val="16"/>
-                        <w:szCs w:val="16"/>
-                      </w:rPr>
-                      <m:t>4</m:t>
+                      <m:t>3,4</m:t>
                     </m:r>
                   </m:sub>
                 </m:sSub>
@@ -9628,23 +10576,7 @@
                         <w:sz w:val="16"/>
                         <w:szCs w:val="16"/>
                       </w:rPr>
-                      <m:t>2</m:t>
-                    </m:r>
-                    <m:r>
-                      <w:rPr>
-                        <w:rFonts w:ascii="Cambria Math" w:hAnsi="Cambria Math"/>
-                        <w:sz w:val="16"/>
-                        <w:szCs w:val="16"/>
-                      </w:rPr>
-                      <m:t>,</m:t>
-                    </m:r>
-                    <m:r>
-                      <w:rPr>
-                        <w:rFonts w:ascii="Cambria Math" w:hAnsi="Cambria Math"/>
-                        <w:sz w:val="16"/>
-                        <w:szCs w:val="16"/>
-                      </w:rPr>
-                      <m:t>4</m:t>
+                      <m:t>2,4</m:t>
                     </m:r>
                   </m:sub>
                 </m:sSub>
@@ -9696,23 +10628,7 @@
                         <w:sz w:val="16"/>
                         <w:szCs w:val="16"/>
                       </w:rPr>
-                      <m:t>3</m:t>
-                    </m:r>
-                    <m:r>
-                      <w:rPr>
-                        <w:rFonts w:ascii="Cambria Math" w:hAnsi="Cambria Math"/>
-                        <w:sz w:val="16"/>
-                        <w:szCs w:val="16"/>
-                      </w:rPr>
-                      <m:t>,</m:t>
-                    </m:r>
-                    <m:r>
-                      <w:rPr>
-                        <w:rFonts w:ascii="Cambria Math" w:hAnsi="Cambria Math"/>
-                        <w:sz w:val="16"/>
-                        <w:szCs w:val="16"/>
-                      </w:rPr>
-                      <m:t>4</m:t>
+                      <m:t>3,4</m:t>
                     </m:r>
                   </m:sub>
                 </m:sSub>
@@ -9927,15 +10843,7 @@
           <w:sz w:val="16"/>
           <w:szCs w:val="16"/>
         </w:rPr>
-        <w:t>false</w:t>
-      </w:r>
-      <w:r>
-        <w:rPr>
-          <w:rFonts w:ascii="Verdana" w:hAnsi="Verdana"/>
-          <w:sz w:val="16"/>
-          <w:szCs w:val="16"/>
-        </w:rPr>
-        <w:t>,true,</w:t>
+        <w:t>false,true,</w:t>
       </w:r>
       <w:r>
         <w:rPr>
@@ -10137,31 +11045,7 @@
           <w:sz w:val="16"/>
           <w:szCs w:val="16"/>
         </w:rPr>
-        <w:t>true</w:t>
-      </w:r>
-      <w:r>
-        <w:rPr>
-          <w:rFonts w:ascii="Verdana" w:hAnsi="Verdana"/>
-          <w:sz w:val="16"/>
-          <w:szCs w:val="16"/>
-        </w:rPr>
-        <w:t>,</w:t>
-      </w:r>
-      <w:r>
-        <w:rPr>
-          <w:rFonts w:ascii="Verdana" w:hAnsi="Verdana"/>
-          <w:sz w:val="16"/>
-          <w:szCs w:val="16"/>
-        </w:rPr>
-        <w:t>false</w:t>
-      </w:r>
-      <w:r>
-        <w:rPr>
-          <w:rFonts w:ascii="Verdana" w:hAnsi="Verdana"/>
-          <w:sz w:val="16"/>
-          <w:szCs w:val="16"/>
-        </w:rPr>
-        <w:t>,</w:t>
+        <w:t>true,false,</w:t>
       </w:r>
       <w:r>
         <w:rPr>
@@ -10358,15 +11242,7 @@
                     <w:sz w:val="16"/>
                     <w:szCs w:val="16"/>
                   </w:rPr>
-                  <m:t>P</m:t>
-                </m:r>
-                <m:r>
-                  <w:rPr>
-                    <w:rFonts w:ascii="Cambria Math" w:hAnsi="Cambria Math"/>
-                    <w:sz w:val="16"/>
-                    <w:szCs w:val="16"/>
-                  </w:rPr>
-                  <m:t>2</m:t>
+                  <m:t>P2</m:t>
                 </m:r>
               </m:oMath>
             </m:oMathPara>
@@ -10406,15 +11282,7 @@
                         <w:sz w:val="16"/>
                         <w:szCs w:val="16"/>
                       </w:rPr>
-                      <m:t>P</m:t>
-                    </m:r>
-                    <m:r>
-                      <w:rPr>
-                        <w:rFonts w:ascii="Cambria Math" w:hAnsi="Cambria Math"/>
-                        <w:sz w:val="16"/>
-                        <w:szCs w:val="16"/>
-                      </w:rPr>
-                      <m:t>2</m:t>
+                      <m:t>P2</m:t>
                     </m:r>
                   </m:e>
                   <m:sub>
@@ -10466,15 +11334,7 @@
                         <w:sz w:val="16"/>
                         <w:szCs w:val="16"/>
                       </w:rPr>
-                      <m:t>P</m:t>
-                    </m:r>
-                    <m:r>
-                      <w:rPr>
-                        <w:rFonts w:ascii="Cambria Math" w:hAnsi="Cambria Math"/>
-                        <w:sz w:val="16"/>
-                        <w:szCs w:val="16"/>
-                      </w:rPr>
-                      <m:t>2</m:t>
+                      <m:t>P2</m:t>
                     </m:r>
                   </m:e>
                   <m:sub>
@@ -11359,6 +12219,7 @@
           <w:rFonts w:ascii="Verdana" w:hAnsi="Verdana"/>
           <w:sz w:val="16"/>
           <w:szCs w:val="16"/>
+          <w:highlight w:val="yellow"/>
         </w:rPr>
         <w:t>false</w:t>
       </w:r>
@@ -11449,6 +12310,7 @@
           <w:rFonts w:ascii="Verdana" w:hAnsi="Verdana"/>
           <w:sz w:val="16"/>
           <w:szCs w:val="16"/>
+          <w:highlight w:val="yellow"/>
         </w:rPr>
         <w:t>false</w:t>
       </w:r>
@@ -11575,6 +12437,7 @@
           <w:rFonts w:ascii="Verdana" w:hAnsi="Verdana"/>
           <w:sz w:val="16"/>
           <w:szCs w:val="16"/>
+          <w:highlight w:val="yellow"/>
         </w:rPr>
         <w:t>false</w:t>
       </w:r>
@@ -11673,6 +12536,7 @@
           <w:rFonts w:ascii="Verdana" w:hAnsi="Verdana"/>
           <w:sz w:val="16"/>
           <w:szCs w:val="16"/>
+          <w:highlight w:val="yellow"/>
         </w:rPr>
         <w:t>false</w:t>
       </w:r>
@@ -11862,15 +12726,7 @@
                     <w:sz w:val="16"/>
                     <w:szCs w:val="16"/>
                   </w:rPr>
-                  <m:t>P</m:t>
-                </m:r>
-                <m:r>
-                  <w:rPr>
-                    <w:rFonts w:ascii="Cambria Math" w:hAnsi="Cambria Math"/>
-                    <w:sz w:val="16"/>
-                    <w:szCs w:val="16"/>
-                  </w:rPr>
-                  <m:t>3</m:t>
+                  <m:t>P3</m:t>
                 </m:r>
               </m:oMath>
             </m:oMathPara>
@@ -11910,15 +12766,7 @@
                         <w:sz w:val="16"/>
                         <w:szCs w:val="16"/>
                       </w:rPr>
-                      <m:t>P</m:t>
-                    </m:r>
-                    <m:r>
-                      <w:rPr>
-                        <w:rFonts w:ascii="Cambria Math" w:hAnsi="Cambria Math"/>
-                        <w:sz w:val="16"/>
-                        <w:szCs w:val="16"/>
-                      </w:rPr>
-                      <m:t>3</m:t>
+                      <m:t>P3</m:t>
                     </m:r>
                   </m:e>
                   <m:sub>
@@ -11970,15 +12818,7 @@
                         <w:sz w:val="16"/>
                         <w:szCs w:val="16"/>
                       </w:rPr>
-                      <m:t>P</m:t>
-                    </m:r>
-                    <m:r>
-                      <w:rPr>
-                        <w:rFonts w:ascii="Cambria Math" w:hAnsi="Cambria Math"/>
-                        <w:sz w:val="16"/>
-                        <w:szCs w:val="16"/>
-                      </w:rPr>
-                      <m:t>3</m:t>
+                      <m:t>P3</m:t>
                     </m:r>
                   </m:e>
                   <m:sub>
@@ -12956,23 +13796,7 @@
           <w:sz w:val="16"/>
           <w:szCs w:val="16"/>
         </w:rPr>
-        <w:t>,</w:t>
-      </w:r>
-      <w:r>
-        <w:rPr>
-          <w:rFonts w:ascii="Verdana" w:hAnsi="Verdana"/>
-          <w:sz w:val="16"/>
-          <w:szCs w:val="16"/>
-        </w:rPr>
-        <w:t>false</w:t>
-      </w:r>
-      <w:r>
-        <w:rPr>
-          <w:rFonts w:ascii="Verdana" w:hAnsi="Verdana"/>
-          <w:sz w:val="16"/>
-          <w:szCs w:val="16"/>
-        </w:rPr>
-        <w:t>,true</w:t>
+        <w:t>,false,true</w:t>
       </w:r>
       <w:proofErr w:type="spellEnd"/>
       <w:r>
@@ -13281,31 +14105,23 @@
           <w:sz w:val="19"/>
           <w:szCs w:val="19"/>
         </w:rPr>
-        <w:t xml:space="preserve">Another detail I noticed is that the refactored form </w:t>
-      </w:r>
-      <w:r>
-        <w:rPr>
-          <w:rFonts w:ascii="Verdana" w:hAnsi="Verdana"/>
-          <w:sz w:val="19"/>
-          <w:szCs w:val="19"/>
-        </w:rPr>
-        <w:t>led</w:t>
-      </w:r>
-      <w:r>
-        <w:rPr>
-          <w:rFonts w:ascii="Verdana" w:hAnsi="Verdana"/>
-          <w:sz w:val="19"/>
-          <w:szCs w:val="19"/>
-        </w:rPr>
-        <w:t xml:space="preserve"> to less ambiguity about which test to choose.</w:t>
-      </w:r>
-      <w:r>
-        <w:rPr>
-          <w:rFonts w:ascii="Verdana" w:hAnsi="Verdana"/>
-          <w:sz w:val="19"/>
-          <w:szCs w:val="19"/>
-        </w:rPr>
-        <w:t xml:space="preserve"> For example,</w:t>
+        <w:t>Another detail I noticed is that the refactored form led to less ambiguity about which test</w:t>
+      </w:r>
+      <w:r>
+        <w:rPr>
+          <w:rFonts w:ascii="Verdana" w:hAnsi="Verdana"/>
+          <w:sz w:val="19"/>
+          <w:szCs w:val="19"/>
+        </w:rPr>
+        <w:t>s</w:t>
+      </w:r>
+      <w:r>
+        <w:rPr>
+          <w:rFonts w:ascii="Verdana" w:hAnsi="Verdana"/>
+          <w:sz w:val="19"/>
+          <w:szCs w:val="19"/>
+        </w:rPr>
+        <w:t xml:space="preserve"> to choose. For example,</w:t>
       </w:r>
     </w:p>
     <w:p>
@@ -13856,15 +14672,7 @@
                 <w:sz w:val="19"/>
                 <w:szCs w:val="19"/>
               </w:rPr>
-              <m:t>P1</m:t>
-            </m:r>
-            <m:r>
-              <w:rPr>
-                <w:rFonts w:ascii="Cambria Math" w:eastAsiaTheme="minorEastAsia" w:hAnsi="Cambria Math"/>
-                <w:sz w:val="19"/>
-                <w:szCs w:val="19"/>
-              </w:rPr>
-              <m:t>_a</m:t>
+              <m:t>P1_a</m:t>
             </m:r>
           </m:sub>
         </m:sSub>
@@ -13952,15 +14760,7 @@
                 <w:sz w:val="19"/>
                 <w:szCs w:val="19"/>
               </w:rPr>
-              <m:t>P1_</m:t>
-            </m:r>
-            <m:r>
-              <w:rPr>
-                <w:rFonts w:ascii="Cambria Math" w:eastAsiaTheme="minorEastAsia" w:hAnsi="Cambria Math"/>
-                <w:sz w:val="19"/>
-                <w:szCs w:val="19"/>
-              </w:rPr>
-              <m:t>b</m:t>
+              <m:t>P1_b</m:t>
             </m:r>
           </m:sub>
         </m:sSub>
@@ -13990,15 +14790,7 @@
                 <w:sz w:val="19"/>
                 <w:szCs w:val="19"/>
               </w:rPr>
-              <m:t>1,</m:t>
-            </m:r>
-            <m:r>
-              <w:rPr>
-                <w:rFonts w:ascii="Cambria Math" w:eastAsiaTheme="minorEastAsia" w:hAnsi="Cambria Math"/>
-                <w:sz w:val="19"/>
-                <w:szCs w:val="19"/>
-              </w:rPr>
-              <m:t>2</m:t>
+              <m:t>1,2</m:t>
             </m:r>
           </m:e>
         </m:d>
@@ -14316,7 +15108,7 @@
               <w:sz w:val="19"/>
               <w:szCs w:val="19"/>
             </w:rPr>
-            <m:t>||</m:t>
+            <m:t>∨</m:t>
           </m:r>
           <m:r>
             <m:rPr>
@@ -14398,15 +15190,7 @@
                   <w:sz w:val="19"/>
                   <w:szCs w:val="19"/>
                 </w:rPr>
-                <m:t>p</m:t>
-              </m:r>
-              <m:r>
-                <w:rPr>
-                  <w:rFonts w:ascii="Cambria Math" w:hAnsi="Cambria Math"/>
-                  <w:sz w:val="19"/>
-                  <w:szCs w:val="19"/>
-                </w:rPr>
-                <m:t>3</m:t>
+                <m:t>p3</m:t>
               </m:r>
             </m:e>
           </m:d>
@@ -14416,7 +15200,7 @@
               <w:sz w:val="19"/>
               <w:szCs w:val="19"/>
             </w:rPr>
-            <m:t>=!p1</m:t>
+            <m:t xml:space="preserve">=!p1 </m:t>
           </m:r>
           <m:r>
             <w:rPr>
@@ -14424,7 +15208,7 @@
               <w:sz w:val="19"/>
               <w:szCs w:val="19"/>
             </w:rPr>
-            <m:t xml:space="preserve"> &amp;&amp; !p2</m:t>
+            <m:t>∧</m:t>
           </m:r>
           <m:r>
             <w:rPr>
@@ -14432,7 +15216,7 @@
               <w:sz w:val="19"/>
               <w:szCs w:val="19"/>
             </w:rPr>
-            <m:t>=(</m:t>
+            <m:t xml:space="preserve"> !p2=(</m:t>
           </m:r>
           <m:r>
             <m:rPr>
@@ -14470,7 +15254,7 @@
               <w:sz w:val="19"/>
               <w:szCs w:val="19"/>
             </w:rPr>
-            <m:t>||</m:t>
+            <m:t>∨</m:t>
           </m:r>
           <m:r>
             <m:rPr>
@@ -14489,7 +15273,15 @@
               <w:sz w:val="19"/>
               <w:szCs w:val="19"/>
             </w:rPr>
-            <m:t>&amp;&amp;(</m:t>
+            <m:t>∧</m:t>
+          </m:r>
+          <m:r>
+            <w:rPr>
+              <w:rFonts w:ascii="Cambria Math" w:eastAsiaTheme="minorEastAsia" w:hAnsi="Cambria Math"/>
+              <w:sz w:val="19"/>
+              <w:szCs w:val="19"/>
+            </w:rPr>
+            <m:t>(</m:t>
           </m:r>
           <m:r>
             <m:rPr>
@@ -14527,7 +15319,7 @@
               <w:sz w:val="19"/>
               <w:szCs w:val="19"/>
             </w:rPr>
-            <m:t>||</m:t>
+            <m:t>∨</m:t>
           </m:r>
           <m:r>
             <m:rPr>
@@ -14569,15 +15361,6 @@
           </m:r>
         </m:oMath>
       </m:oMathPara>
-    </w:p>
-    <w:p>
-      <w:pPr>
-        <w:rPr>
-          <w:rFonts w:ascii="Verdana" w:hAnsi="Verdana"/>
-          <w:sz w:val="19"/>
-          <w:szCs w:val="19"/>
-        </w:rPr>
-      </w:pPr>
     </w:p>
     <w:p>
       <w:pPr>
@@ -15474,7 +16257,7 @@
 </file>
 
 <file path=word/numbering.xml><?xml version="1.0" encoding="utf-8"?>
-<w:numbering xmlns:wpc="http://schemas.microsoft.com/office/word/2010/wordprocessingCanvas" xmlns:cx="http://schemas.microsoft.com/office/drawing/2014/chartex" xmlns:cx1="http://schemas.microsoft.com/office/drawing/2015/9/8/chartex" xmlns:cx2="http://schemas.microsoft.com/office/drawing/2015/10/21/chartex" xmlns:cx3="http://schemas.microsoft.com/office/drawing/2016/5/9/chartex" xmlns:cx4="http://schemas.microsoft.com/office/drawing/2016/5/10/chartex" xmlns:cx5="http://schemas.microsoft.com/office/drawing/2016/5/11/chartex" xmlns:cx6="http://schemas.microsoft.com/office/drawing/2016/5/12/chartex" xmlns:cx7="http://schemas.microsoft.com/office/drawing/2016/5/13/chartex" xmlns:cx8="http://schemas.microsoft.com/office/drawing/2016/5/14/chartex" xmlns:mc="http://schemas.openxmlformats.org/markup-compatibility/2006" xmlns:aink="http://schemas.microsoft.com/office/drawing/2016/ink" xmlns:am3d="http://schemas.microsoft.com/office/drawing/2017/model3d" xmlns:o="urn:schemas-microsoft-com:office:office" xmlns:r="http://schemas.openxmlformats.org/officeDocument/2006/relationships" xmlns:m="http://schemas.openxmlformats.org/officeDocument/2006/math" xmlns:v="urn:schemas-microsoft-com:vml" xmlns:wp14="http://schemas.microsoft.com/office/word/2010/wordprocessingDrawing" xmlns:wp="http://schemas.openxmlformats.org/drawingml/2006/wordprocessingDrawing" xmlns:w10="urn:schemas-microsoft-com:office:word" xmlns:w="http://schemas.openxmlformats.org/wordprocessingml/2006/main" xmlns:w14="http://schemas.microsoft.com/office/word/2010/wordml" xmlns:w15="http://schemas.microsoft.com/office/word/2012/wordml" xmlns:w16cex="http://schemas.microsoft.com/office/word/2018/wordml/cex" xmlns:w16cid="http://schemas.microsoft.com/office/word/2016/wordml/cid" xmlns:w16="http://schemas.microsoft.com/office/word/2018/wordml" xmlns:w16sdtdh="http://schemas.microsoft.com/office/word/2020/wordml/sdtdatahash" xmlns:w16se="http://schemas.microsoft.com/office/word/2015/wordml/symex" xmlns:wpg="http://schemas.microsoft.com/office/word/2010/wordprocessingGroup" xmlns:wpi="http://schemas.microsoft.com/office/word/2010/wordprocessingInk" xmlns:wne="http://schemas.microsoft.com/office/word/2006/wordml" xmlns:wps="http://schemas.microsoft.com/office/word/2010/wordprocessingShape" mc:Ignorable="w14 w15 w16se w16cid w16 w16cex w16sdtdh wp14">
+<w:numbering xmlns:wpc="http://schemas.microsoft.com/office/word/2010/wordprocessingCanvas" xmlns:cx="http://schemas.microsoft.com/office/drawing/2014/chartex" xmlns:cx1="http://schemas.microsoft.com/office/drawing/2015/9/8/chartex" xmlns:cx2="http://schemas.microsoft.com/office/drawing/2015/10/21/chartex" xmlns:cx3="http://schemas.microsoft.com/office/drawing/2016/5/9/chartex" xmlns:cx4="http://schemas.microsoft.com/office/drawing/2016/5/10/chartex" xmlns:cx5="http://schemas.microsoft.com/office/drawing/2016/5/11/chartex" xmlns:cx6="http://schemas.microsoft.com/office/drawing/2016/5/12/chartex" xmlns:cx7="http://schemas.microsoft.com/office/drawing/2016/5/13/chartex" xmlns:cx8="http://schemas.microsoft.com/office/drawing/2016/5/14/chartex" xmlns:mc="http://schemas.openxmlformats.org/markup-compatibility/2006" xmlns:aink="http://schemas.microsoft.com/office/drawing/2016/ink" xmlns:am3d="http://schemas.microsoft.com/office/drawing/2017/model3d" xmlns:o="urn:schemas-microsoft-com:office:office" xmlns:oel="http://schemas.microsoft.com/office/2019/extlst" xmlns:r="http://schemas.openxmlformats.org/officeDocument/2006/relationships" xmlns:m="http://schemas.openxmlformats.org/officeDocument/2006/math" xmlns:v="urn:schemas-microsoft-com:vml" xmlns:wp14="http://schemas.microsoft.com/office/word/2010/wordprocessingDrawing" xmlns:wp="http://schemas.openxmlformats.org/drawingml/2006/wordprocessingDrawing" xmlns:w10="urn:schemas-microsoft-com:office:word" xmlns:w="http://schemas.openxmlformats.org/wordprocessingml/2006/main" xmlns:w14="http://schemas.microsoft.com/office/word/2010/wordml" xmlns:w15="http://schemas.microsoft.com/office/word/2012/wordml" xmlns:w16cex="http://schemas.microsoft.com/office/word/2018/wordml/cex" xmlns:w16cid="http://schemas.microsoft.com/office/word/2016/wordml/cid" xmlns:w16="http://schemas.microsoft.com/office/word/2018/wordml" xmlns:w16sdtdh="http://schemas.microsoft.com/office/word/2020/wordml/sdtdatahash" xmlns:w16se="http://schemas.microsoft.com/office/word/2015/wordml/symex" xmlns:wpg="http://schemas.microsoft.com/office/word/2010/wordprocessingGroup" xmlns:wpi="http://schemas.microsoft.com/office/word/2010/wordprocessingInk" xmlns:wne="http://schemas.microsoft.com/office/word/2006/wordml" xmlns:wps="http://schemas.microsoft.com/office/word/2010/wordprocessingShape" mc:Ignorable="w14 w15 w16se w16cid w16 w16cex w16sdtdh wp14">
   <w:abstractNum w:abstractNumId="0" w15:restartNumberingAfterBreak="0">
     <w:nsid w:val="0B526AE8"/>
     <w:multiLevelType w:val="multilevel"/>

</xml_diff>